<commit_message>
Added introduction and executive summary
</commit_message>
<xml_diff>
--- a/Tran_Phat_first_draft_work-term_report.docx
+++ b/Tran_Phat_first_draft_work-term_report.docx
@@ -246,7 +246,61 @@
           <w:sz w:val="32"/>
           <w:szCs w:val="24"/>
         </w:rPr>
-        <w:t>The importance of Continuous Integration (CI) and practical guide to overcome challenges when implementing CI</w:t>
+        <w:t>The importance</w:t>
+      </w:r>
+      <w:r>
+        <w:rPr>
+          <w:rFonts w:ascii="Times New Roman" w:hAnsi="Times New Roman" w:cs="Times New Roman"/>
+          <w:b/>
+          <w:sz w:val="32"/>
+          <w:szCs w:val="24"/>
+        </w:rPr>
+        <w:t xml:space="preserve"> of Continuous Integration </w:t>
+      </w:r>
+      <w:r>
+        <w:rPr>
+          <w:rFonts w:ascii="Times New Roman" w:hAnsi="Times New Roman" w:cs="Times New Roman"/>
+          <w:b/>
+          <w:sz w:val="32"/>
+          <w:szCs w:val="24"/>
+        </w:rPr>
+        <w:t xml:space="preserve">and practical guide to </w:t>
+      </w:r>
+      <w:r>
+        <w:rPr>
+          <w:rFonts w:ascii="Times New Roman" w:hAnsi="Times New Roman" w:cs="Times New Roman"/>
+          <w:b/>
+          <w:sz w:val="32"/>
+          <w:szCs w:val="24"/>
+        </w:rPr>
+        <w:t>handle</w:t>
+      </w:r>
+      <w:r>
+        <w:rPr>
+          <w:rFonts w:ascii="Times New Roman" w:hAnsi="Times New Roman" w:cs="Times New Roman"/>
+          <w:b/>
+          <w:sz w:val="32"/>
+          <w:szCs w:val="24"/>
+        </w:rPr>
+        <w:t xml:space="preserve"> </w:t>
+      </w:r>
+      <w:r>
+        <w:rPr>
+          <w:rFonts w:ascii="Times New Roman" w:hAnsi="Times New Roman" w:cs="Times New Roman"/>
+          <w:b/>
+          <w:sz w:val="32"/>
+          <w:szCs w:val="24"/>
+        </w:rPr>
+        <w:t>common obstacles</w:t>
+      </w:r>
+      <w:r>
+        <w:rPr>
+          <w:rFonts w:ascii="Times New Roman" w:hAnsi="Times New Roman" w:cs="Times New Roman"/>
+          <w:b/>
+          <w:sz w:val="32"/>
+          <w:szCs w:val="24"/>
+        </w:rPr>
+        <w:t xml:space="preserve"> when implementing Continuous Integration system</w:t>
       </w:r>
     </w:p>
     <w:p>
@@ -682,7 +736,39 @@
           <w:sz w:val="24"/>
           <w:szCs w:val="24"/>
         </w:rPr>
-        <w:t>The importance of Continuous Integration (CI) and practical guide to overcome challenges when implementing CI</w:t>
+        <w:t>The importance</w:t>
+      </w:r>
+      <w:r>
+        <w:rPr>
+          <w:rFonts w:ascii="Times New Roman" w:hAnsi="Times New Roman" w:cs="Times New Roman"/>
+          <w:sz w:val="24"/>
+          <w:szCs w:val="24"/>
+        </w:rPr>
+        <w:t xml:space="preserve"> of Continuous Integration </w:t>
+      </w:r>
+      <w:r>
+        <w:rPr>
+          <w:rFonts w:ascii="Times New Roman" w:hAnsi="Times New Roman" w:cs="Times New Roman"/>
+          <w:sz w:val="24"/>
+          <w:szCs w:val="24"/>
+        </w:rPr>
+        <w:t xml:space="preserve">and practical guide to </w:t>
+      </w:r>
+      <w:r>
+        <w:rPr>
+          <w:rFonts w:ascii="Times New Roman" w:hAnsi="Times New Roman" w:cs="Times New Roman"/>
+          <w:sz w:val="24"/>
+          <w:szCs w:val="24"/>
+        </w:rPr>
+        <w:t xml:space="preserve">handle common obstacles </w:t>
+      </w:r>
+      <w:r>
+        <w:rPr>
+          <w:rFonts w:ascii="Times New Roman" w:hAnsi="Times New Roman" w:cs="Times New Roman"/>
+          <w:sz w:val="24"/>
+          <w:szCs w:val="24"/>
+        </w:rPr>
+        <w:t>when implementing Continuous Integration system</w:t>
       </w:r>
     </w:p>
     <w:p>
@@ -740,7 +826,7 @@
           <w:sz w:val="24"/>
           <w:szCs w:val="24"/>
         </w:rPr>
-        <w:t>The importance of Continuous Integration (CI) and practical guide to overcome challenges when implementing CI</w:t>
+        <w:t>The importance of Continuous Integration and practical guide to handle common obstacles when implementing Continuous Integration system</w:t>
       </w:r>
       <w:r>
         <w:rPr>
@@ -1022,7 +1108,7 @@
         </w:rPr>
         <w:fldChar w:fldCharType="separate"/>
       </w:r>
-      <w:hyperlink w:anchor="_Toc484278046" w:history="1">
+      <w:hyperlink w:anchor="_Toc484354291" w:history="1">
         <w:r>
           <w:rPr>
             <w:rStyle w:val="Hyperlink"/>
@@ -1049,7 +1135,7 @@
             <w:noProof/>
             <w:webHidden/>
           </w:rPr>
-          <w:instrText xml:space="preserve"> PAGEREF _Toc484278046 \h </w:instrText>
+          <w:instrText xml:space="preserve"> PAGEREF _Toc484354291 \h </w:instrText>
         </w:r>
         <w:r>
           <w:rPr>
@@ -1094,7 +1180,7 @@
           <w:lang w:bidi="ar-SA"/>
         </w:rPr>
       </w:pPr>
-      <w:hyperlink w:anchor="_Toc484278047" w:history="1">
+      <w:hyperlink w:anchor="_Toc484354292" w:history="1">
         <w:r>
           <w:rPr>
             <w:rStyle w:val="Hyperlink"/>
@@ -1121,7 +1207,7 @@
             <w:noProof/>
             <w:webHidden/>
           </w:rPr>
-          <w:instrText xml:space="preserve"> PAGEREF _Toc484278047 \h </w:instrText>
+          <w:instrText xml:space="preserve"> PAGEREF _Toc484354292 \h </w:instrText>
         </w:r>
         <w:r>
           <w:rPr>
@@ -1166,7 +1252,7 @@
           <w:lang w:bidi="ar-SA"/>
         </w:rPr>
       </w:pPr>
-      <w:hyperlink w:anchor="_Toc484278048" w:history="1">
+      <w:hyperlink w:anchor="_Toc484354293" w:history="1">
         <w:r>
           <w:rPr>
             <w:rStyle w:val="Hyperlink"/>
@@ -1193,7 +1279,7 @@
             <w:noProof/>
             <w:webHidden/>
           </w:rPr>
-          <w:instrText xml:space="preserve"> PAGEREF _Toc484278048 \h </w:instrText>
+          <w:instrText xml:space="preserve"> PAGEREF _Toc484354293 \h </w:instrText>
         </w:r>
         <w:r>
           <w:rPr>
@@ -1238,7 +1324,7 @@
           <w:lang w:bidi="ar-SA"/>
         </w:rPr>
       </w:pPr>
-      <w:hyperlink w:anchor="_Toc484278049" w:history="1">
+      <w:hyperlink w:anchor="_Toc484354294" w:history="1">
         <w:r>
           <w:rPr>
             <w:rStyle w:val="Hyperlink"/>
@@ -1265,7 +1351,7 @@
             <w:noProof/>
             <w:webHidden/>
           </w:rPr>
-          <w:instrText xml:space="preserve"> PAGEREF _Toc484278049 \h </w:instrText>
+          <w:instrText xml:space="preserve"> PAGEREF _Toc484354294 \h </w:instrText>
         </w:r>
         <w:r>
           <w:rPr>
@@ -1308,7 +1394,7 @@
           <w:lang w:bidi="ar-SA"/>
         </w:rPr>
       </w:pPr>
-      <w:hyperlink w:anchor="_Toc484278050" w:history="1">
+      <w:hyperlink w:anchor="_Toc484354295" w:history="1">
         <w:r>
           <w:rPr>
             <w:rStyle w:val="Hyperlink"/>
@@ -1335,7 +1421,7 @@
             <w:noProof/>
             <w:webHidden/>
           </w:rPr>
-          <w:instrText xml:space="preserve"> PAGEREF _Toc484278050 \h </w:instrText>
+          <w:instrText xml:space="preserve"> PAGEREF _Toc484354295 \h </w:instrText>
         </w:r>
         <w:r>
           <w:rPr>
@@ -1378,13 +1464,13 @@
           <w:lang w:bidi="ar-SA"/>
         </w:rPr>
       </w:pPr>
-      <w:hyperlink w:anchor="_Toc484278052" w:history="1">
+      <w:hyperlink w:anchor="_Toc484354297" w:history="1">
         <w:r>
           <w:rPr>
             <w:rStyle w:val="Hyperlink"/>
             <w:noProof/>
           </w:rPr>
-          <w:t>Pros and cons of CI</w:t>
+          <w:t>Benefits and Costs of CI</w:t>
         </w:r>
         <w:r>
           <w:rPr>
@@ -1405,7 +1491,7 @@
             <w:noProof/>
             <w:webHidden/>
           </w:rPr>
-          <w:instrText xml:space="preserve"> PAGEREF _Toc484278052 \h </w:instrText>
+          <w:instrText xml:space="preserve"> PAGEREF _Toc484354297 \h </w:instrText>
         </w:r>
         <w:r>
           <w:rPr>
@@ -1448,13 +1534,13 @@
           <w:lang w:bidi="ar-SA"/>
         </w:rPr>
       </w:pPr>
-      <w:hyperlink w:anchor="_Toc484278053" w:history="1">
+      <w:hyperlink w:anchor="_Toc484354298" w:history="1">
         <w:r>
           <w:rPr>
             <w:rStyle w:val="Hyperlink"/>
             <w:noProof/>
           </w:rPr>
-          <w:t>Overcome common challenges</w:t>
+          <w:t>Overcome common roadblocks</w:t>
         </w:r>
         <w:r>
           <w:rPr>
@@ -1475,7 +1561,7 @@
             <w:noProof/>
             <w:webHidden/>
           </w:rPr>
-          <w:instrText xml:space="preserve"> PAGEREF _Toc484278053 \h </w:instrText>
+          <w:instrText xml:space="preserve"> PAGEREF _Toc484354298 \h </w:instrText>
         </w:r>
         <w:r>
           <w:rPr>
@@ -1520,7 +1606,7 @@
           <w:lang w:bidi="ar-SA"/>
         </w:rPr>
       </w:pPr>
-      <w:hyperlink w:anchor="_Toc484278054" w:history="1">
+      <w:hyperlink w:anchor="_Toc484354299" w:history="1">
         <w:r>
           <w:rPr>
             <w:rStyle w:val="Hyperlink"/>
@@ -1547,7 +1633,7 @@
             <w:noProof/>
             <w:webHidden/>
           </w:rPr>
-          <w:instrText xml:space="preserve"> PAGEREF _Toc484278054 \h </w:instrText>
+          <w:instrText xml:space="preserve"> PAGEREF _Toc484354299 \h </w:instrText>
         </w:r>
         <w:r>
           <w:rPr>
@@ -1567,7 +1653,7 @@
             <w:noProof/>
             <w:webHidden/>
           </w:rPr>
-          <w:t>11</w:t>
+          <w:t>12</w:t>
         </w:r>
         <w:r>
           <w:rPr>
@@ -1592,7 +1678,7 @@
           <w:lang w:bidi="ar-SA"/>
         </w:rPr>
       </w:pPr>
-      <w:hyperlink w:anchor="_Toc484278055" w:history="1">
+      <w:hyperlink w:anchor="_Toc484354300" w:history="1">
         <w:r>
           <w:rPr>
             <w:rStyle w:val="Hyperlink"/>
@@ -1619,7 +1705,7 @@
             <w:noProof/>
             <w:webHidden/>
           </w:rPr>
-          <w:instrText xml:space="preserve"> PAGEREF _Toc484278055 \h </w:instrText>
+          <w:instrText xml:space="preserve"> PAGEREF _Toc484354300 \h </w:instrText>
         </w:r>
         <w:r>
           <w:rPr>
@@ -1673,7 +1759,7 @@
           <w:b/>
         </w:rPr>
       </w:pPr>
-      <w:bookmarkStart w:id="0" w:name="_Toc484278046"/>
+      <w:bookmarkStart w:id="0" w:name="_Toc484354291"/>
       <w:r>
         <w:rPr>
           <w:b/>
@@ -2010,7 +2096,7 @@
           <w:b/>
         </w:rPr>
       </w:pPr>
-      <w:bookmarkStart w:id="1" w:name="_Toc484278047"/>
+      <w:bookmarkStart w:id="1" w:name="_Toc484354292"/>
       <w:r>
         <w:rPr>
           <w:b/>
@@ -2075,16 +2161,7 @@
           <w:sz w:val="24"/>
           <w:szCs w:val="24"/>
         </w:rPr>
-        <w:t xml:space="preserve"> this infrastructure</w:t>
-      </w:r>
-      <w:bookmarkStart w:id="2" w:name="_GoBack"/>
-      <w:bookmarkEnd w:id="2"/>
-      <w:r>
-        <w:rPr>
-          <w:sz w:val="24"/>
-          <w:szCs w:val="24"/>
-        </w:rPr>
-        <w:t>.</w:t>
+        <w:t xml:space="preserve"> this infrastructure.</w:t>
       </w:r>
       <w:r>
         <w:rPr>
@@ -2102,7 +2179,7 @@
           <w:b/>
         </w:rPr>
       </w:pPr>
-      <w:bookmarkStart w:id="3" w:name="_Toc484278048"/>
+      <w:bookmarkStart w:id="2" w:name="_Toc484354293"/>
       <w:r>
         <w:rPr>
           <w:b/>
@@ -2110,7 +2187,7 @@
         <w:lastRenderedPageBreak/>
         <w:t>Introduction</w:t>
       </w:r>
-      <w:bookmarkEnd w:id="3"/>
+      <w:bookmarkEnd w:id="2"/>
     </w:p>
     <w:p>
       <w:pPr>
@@ -2126,7 +2203,21 @@
           <w:sz w:val="24"/>
           <w:szCs w:val="24"/>
         </w:rPr>
-        <w:t>With recent advancement in technology, people’s lives have been improved drastically. People spends more time than ever on various social media platforms like Facebook, Instagram and consumes many technology-required services like Amazon and Uber</w:t>
+        <w:t xml:space="preserve">With recent advancement in technology, people’s lives have been improved drastically. People spends more time than ever on various social media platforms like </w:t>
+      </w:r>
+      <w:r>
+        <w:rPr>
+          <w:sz w:val="24"/>
+          <w:szCs w:val="24"/>
+        </w:rPr>
+        <w:t>Snapchat</w:t>
+      </w:r>
+      <w:r>
+        <w:rPr>
+          <w:sz w:val="24"/>
+          <w:szCs w:val="24"/>
+        </w:rPr>
+        <w:t>, Instagram and consumes many technology-required services like Amazon and Uber</w:t>
       </w:r>
       <w:r>
         <w:rPr>
@@ -2304,7 +2395,21 @@
           <w:sz w:val="24"/>
           <w:szCs w:val="24"/>
         </w:rPr>
-        <w:t xml:space="preserve">n this report, we will analyze the pros and cons of CI and ways to overcome </w:t>
+        <w:t>n this report, we will analyze the pros and cons of CI</w:t>
+      </w:r>
+      <w:r>
+        <w:rPr>
+          <w:sz w:val="24"/>
+          <w:szCs w:val="24"/>
+        </w:rPr>
+        <w:t xml:space="preserve"> practice</w:t>
+      </w:r>
+      <w:r>
+        <w:rPr>
+          <w:sz w:val="24"/>
+          <w:szCs w:val="24"/>
+        </w:rPr>
+        <w:t xml:space="preserve"> and ways to overcome </w:t>
       </w:r>
       <w:r>
         <w:rPr>
@@ -2353,7 +2458,21 @@
           <w:sz w:val="24"/>
           <w:szCs w:val="24"/>
         </w:rPr>
-        <w:t>typical tech product development and deployment process</w:t>
+        <w:t xml:space="preserve">traditional </w:t>
+      </w:r>
+      <w:r>
+        <w:rPr>
+          <w:sz w:val="24"/>
+          <w:szCs w:val="24"/>
+        </w:rPr>
+        <w:t xml:space="preserve">development and deployment </w:t>
+      </w:r>
+      <w:r>
+        <w:rPr>
+          <w:sz w:val="24"/>
+          <w:szCs w:val="24"/>
+        </w:rPr>
+        <w:t>cycle</w:t>
       </w:r>
       <w:r>
         <w:rPr>
@@ -2378,12 +2497,11 @@
     <w:p>
       <w:pPr>
         <w:pStyle w:val="Heading1"/>
-        <w:spacing w:line="480" w:lineRule="auto"/>
         <w:rPr>
           <w:b/>
         </w:rPr>
       </w:pPr>
-      <w:bookmarkStart w:id="4" w:name="_Toc484278049"/>
+      <w:bookmarkStart w:id="3" w:name="_Toc484354294"/>
       <w:r>
         <w:rPr>
           <w:b/>
@@ -2391,53 +2509,276 @@
         <w:lastRenderedPageBreak/>
         <w:t>Analysis</w:t>
       </w:r>
+      <w:bookmarkEnd w:id="3"/>
+    </w:p>
+    <w:p>
+      <w:pPr>
+        <w:pStyle w:val="Heading2"/>
+      </w:pPr>
+      <w:bookmarkStart w:id="4" w:name="_Toc484354295"/>
+      <w:r>
+        <w:t>The traditional development process</w:t>
+      </w:r>
+    </w:p>
+    <w:p>
+      <w:pPr>
+        <w:pStyle w:val="Heading3"/>
+      </w:pPr>
+      <w:r>
+        <w:t>A quick recap</w:t>
+      </w:r>
+    </w:p>
+    <w:p>
+      <w:r>
+        <w:t>Put diagram of traditional development process</w:t>
+      </w:r>
+    </w:p>
+    <w:p>
+      <w:r>
+        <w:t>Explain the diagram</w:t>
+      </w:r>
+    </w:p>
+    <w:p>
+      <w:pPr>
+        <w:pStyle w:val="Heading3"/>
+      </w:pPr>
+      <w:r>
+        <w:t>Problems from the traditional process</w:t>
+      </w:r>
+    </w:p>
+    <w:p/>
+    <w:p/>
+    <w:p>
+      <w:pPr>
+        <w:rPr>
+          <w:smallCaps/>
+          <w:sz w:val="28"/>
+          <w:szCs w:val="28"/>
+        </w:rPr>
+      </w:pPr>
+    </w:p>
+    <w:p>
+      <w:pPr>
+        <w:rPr>
+          <w:smallCaps/>
+          <w:sz w:val="28"/>
+          <w:szCs w:val="28"/>
+        </w:rPr>
+      </w:pPr>
+      <w:r>
+        <w:br w:type="page"/>
+      </w:r>
+    </w:p>
+    <w:p>
+      <w:pPr>
+        <w:pStyle w:val="Heading2"/>
+      </w:pPr>
+      <w:r>
+        <w:lastRenderedPageBreak/>
+        <w:t>What is Continuous Integration?</w:t>
+      </w:r>
       <w:bookmarkEnd w:id="4"/>
     </w:p>
     <w:p>
       <w:pPr>
-        <w:pStyle w:val="Heading2"/>
-      </w:pPr>
-      <w:bookmarkStart w:id="5" w:name="_Toc484278050"/>
-      <w:r>
-        <w:t>What is Continuous Integration (CI)?</w:t>
-      </w:r>
-      <w:bookmarkEnd w:id="5"/>
-    </w:p>
-    <w:p>
-      <w:pPr>
         <w:pStyle w:val="Heading3"/>
-        <w:spacing w:line="480" w:lineRule="auto"/>
-        <w:rPr>
-          <w:i w:val="0"/>
-          <w:iCs w:val="0"/>
-          <w:spacing w:val="0"/>
+        <w:rPr>
           <w:sz w:val="32"/>
           <w:szCs w:val="32"/>
         </w:rPr>
       </w:pPr>
       <w:r>
-        <w:rPr>
-          <w:i w:val="0"/>
-        </w:rPr>
-        <w:t>In</w:t>
-      </w:r>
-      <w:r>
-        <w:rPr>
-          <w:i w:val="0"/>
-        </w:rPr>
-        <w:t>troduction</w:t>
-      </w:r>
-      <w:r>
-        <w:rPr>
-          <w:i w:val="0"/>
+        <w:t xml:space="preserve">Definition of </w:t>
+      </w:r>
+      <w:r>
+        <w:t>Continuous Integration</w:t>
+      </w:r>
+    </w:p>
+    <w:p>
+      <w:pPr>
+        <w:spacing w:line="480" w:lineRule="auto"/>
+        <w:rPr>
+          <w:sz w:val="24"/>
+          <w:szCs w:val="24"/>
+        </w:rPr>
+      </w:pPr>
+      <w:r>
+        <w:rPr>
+          <w:sz w:val="24"/>
+          <w:szCs w:val="24"/>
+        </w:rPr>
+        <w:t xml:space="preserve">How this practice is defined depends on the standard of continuous integration (CI) one assume. Some people may say that CI means that whenever someone deploy changes to the codebase, there exists a system in place to </w:t>
+      </w:r>
+      <w:r>
+        <w:rPr>
+          <w:sz w:val="24"/>
+          <w:szCs w:val="24"/>
+        </w:rPr>
+        <w:t>compile</w:t>
+      </w:r>
+      <w:r>
+        <w:rPr>
+          <w:sz w:val="24"/>
+          <w:szCs w:val="24"/>
+        </w:rPr>
+        <w:t xml:space="preserve"> the software and</w:t>
+      </w:r>
+      <w:r>
+        <w:rPr>
+          <w:sz w:val="24"/>
+          <w:szCs w:val="24"/>
+        </w:rPr>
+        <w:t xml:space="preserve"> deploy it</w:t>
+      </w:r>
+      <w:r>
+        <w:rPr>
+          <w:sz w:val="24"/>
+          <w:szCs w:val="24"/>
+        </w:rPr>
+        <w:t>. Other may say that CI means that whenever a new change is introduced to the code repository, the sy</w:t>
+      </w:r>
+      <w:r>
+        <w:rPr>
+          <w:sz w:val="24"/>
+          <w:szCs w:val="24"/>
+        </w:rPr>
+        <w:t>stem runs the new code changes through a set of pre-written unit tests to ensure that it’s working as expected. However,</w:t>
+      </w:r>
+      <w:r>
+        <w:rPr>
+          <w:sz w:val="24"/>
+          <w:szCs w:val="24"/>
         </w:rPr>
         <w:t xml:space="preserve"> </w:t>
       </w:r>
       <w:r>
         <w:rPr>
-          <w:i w:val="0"/>
-        </w:rPr>
-        <w:t>to CI</w:t>
+          <w:sz w:val="24"/>
+          <w:szCs w:val="24"/>
+        </w:rPr>
+        <w:t>t</w:t>
+      </w:r>
+      <w:r>
+        <w:rPr>
+          <w:sz w:val="24"/>
+          <w:szCs w:val="24"/>
+        </w:rPr>
+        <w:t xml:space="preserve">he </w:t>
+      </w:r>
+      <w:r>
+        <w:rPr>
+          <w:sz w:val="24"/>
+          <w:szCs w:val="24"/>
+        </w:rPr>
+        <w:t>most fundamental idea of CI that</w:t>
+      </w:r>
+      <w:r>
+        <w:rPr>
+          <w:sz w:val="24"/>
+          <w:szCs w:val="24"/>
+        </w:rPr>
+        <w:t xml:space="preserve"> </w:t>
+      </w:r>
+      <w:r>
+        <w:rPr>
+          <w:sz w:val="24"/>
+          <w:szCs w:val="24"/>
+        </w:rPr>
+        <w:t>“c</w:t>
+      </w:r>
+      <w:r>
+        <w:rPr>
+          <w:sz w:val="24"/>
+          <w:szCs w:val="24"/>
+        </w:rPr>
+        <w:t>ontinuous i</w:t>
+      </w:r>
+      <w:r>
+        <w:rPr>
+          <w:sz w:val="24"/>
+          <w:szCs w:val="24"/>
+        </w:rPr>
+        <w:t>ntegration is a software development practice where members of a team integrate their work frequently</w:t>
+      </w:r>
+      <w:r>
+        <w:rPr>
+          <w:sz w:val="24"/>
+          <w:szCs w:val="24"/>
+        </w:rPr>
+        <w:t xml:space="preserve">” </w:t>
+      </w:r>
+      <w:sdt>
+        <w:sdtPr>
+          <w:rPr>
+            <w:sz w:val="24"/>
+            <w:szCs w:val="24"/>
+          </w:rPr>
+          <w:id w:val="294263519"/>
+          <w:citation/>
+        </w:sdtPr>
+        <w:sdtContent>
+          <w:r>
+            <w:rPr>
+              <w:sz w:val="24"/>
+              <w:szCs w:val="24"/>
+            </w:rPr>
+            <w:fldChar w:fldCharType="begin"/>
+          </w:r>
+          <w:r>
+            <w:rPr>
+              <w:sz w:val="24"/>
+              <w:szCs w:val="24"/>
+            </w:rPr>
+            <w:instrText xml:space="preserve"> CITATION Fow06 \l 1033 </w:instrText>
+          </w:r>
+          <w:r>
+            <w:rPr>
+              <w:sz w:val="24"/>
+              <w:szCs w:val="24"/>
+            </w:rPr>
+            <w:fldChar w:fldCharType="separate"/>
+          </w:r>
+          <w:r>
+            <w:rPr>
+              <w:noProof/>
+              <w:sz w:val="24"/>
+              <w:szCs w:val="24"/>
+            </w:rPr>
+            <w:t>(Fowler, 2006)</w:t>
+          </w:r>
+          <w:r>
+            <w:rPr>
+              <w:sz w:val="24"/>
+              <w:szCs w:val="24"/>
+            </w:rPr>
+            <w:fldChar w:fldCharType="end"/>
+          </w:r>
+        </w:sdtContent>
+      </w:sdt>
+      <w:r>
+        <w:rPr>
+          <w:sz w:val="24"/>
+          <w:szCs w:val="24"/>
+        </w:rPr>
+        <w:t xml:space="preserve">. </w:t>
+      </w:r>
+      <w:r>
+        <w:rPr>
+          <w:sz w:val="24"/>
+          <w:szCs w:val="24"/>
+        </w:rPr>
+        <w:t>Therefore, whether the system compiles the software or runs tests on the new changes, as long as the newly-added code is being merged into the master codebase in a recurrent manner, it is considered CI.</w:t>
+      </w:r>
+    </w:p>
+    <w:p>
+      <w:pPr>
+        <w:pStyle w:val="Heading3"/>
+      </w:pPr>
+      <w:r>
+        <w:t>Implementation</w:t>
+      </w:r>
+      <w:r>
+        <w:t xml:space="preserve"> of Continuous Integration</w:t>
       </w:r>
     </w:p>
     <w:p>
@@ -2448,26 +2789,150 @@
           <w:szCs w:val="24"/>
         </w:rPr>
       </w:pPr>
-      <w:r>
-        <w:rPr>
-          <w:sz w:val="24"/>
-          <w:szCs w:val="24"/>
-        </w:rPr>
-        <w:t xml:space="preserve">This </w:t>
-      </w:r>
-      <w:r>
-        <w:rPr>
-          <w:sz w:val="24"/>
-          <w:szCs w:val="24"/>
-        </w:rPr>
-        <w:t xml:space="preserve">concept </w:t>
-      </w:r>
-      <w:r>
-        <w:rPr>
-          <w:sz w:val="24"/>
-          <w:szCs w:val="24"/>
-        </w:rPr>
-        <w:t>was</w:t>
+      <w:bookmarkStart w:id="5" w:name="_Toc484354297"/>
+      <w:r>
+        <w:rPr>
+          <w:sz w:val="24"/>
+          <w:szCs w:val="24"/>
+        </w:rPr>
+        <w:t>As I say before, almost all tech giant</w:t>
+      </w:r>
+      <w:bookmarkStart w:id="6" w:name="_GoBack"/>
+      <w:bookmarkEnd w:id="6"/>
+      <w:r>
+        <w:rPr>
+          <w:sz w:val="24"/>
+          <w:szCs w:val="24"/>
+        </w:rPr>
+        <w:t>s employ this practice.</w:t>
+      </w:r>
+      <w:r>
+        <w:rPr>
+          <w:sz w:val="24"/>
+          <w:szCs w:val="24"/>
+        </w:rPr>
+        <w:t xml:space="preserve"> it is considered CI.</w:t>
+      </w:r>
+    </w:p>
+    <w:p>
+      <w:pPr>
+        <w:rPr>
+          <w:smallCaps/>
+          <w:sz w:val="28"/>
+          <w:szCs w:val="28"/>
+        </w:rPr>
+      </w:pPr>
+      <w:r>
+        <w:br w:type="page"/>
+      </w:r>
+    </w:p>
+    <w:p>
+      <w:pPr>
+        <w:pStyle w:val="Heading2"/>
+      </w:pPr>
+      <w:r>
+        <w:lastRenderedPageBreak/>
+        <w:t>Benefits and Costs</w:t>
+      </w:r>
+      <w:r>
+        <w:t xml:space="preserve"> of </w:t>
+      </w:r>
+      <w:r>
+        <w:t>CI</w:t>
+      </w:r>
+      <w:bookmarkEnd w:id="5"/>
+    </w:p>
+    <w:p>
+      <w:pPr>
+        <w:pStyle w:val="Heading3"/>
+      </w:pPr>
+      <w:r>
+        <w:t>Benefits</w:t>
+      </w:r>
+    </w:p>
+    <w:p>
+      <w:pPr>
+        <w:pStyle w:val="Heading3"/>
+      </w:pPr>
+      <w:r>
+        <w:t>Costs</w:t>
+      </w:r>
+    </w:p>
+    <w:p>
+      <w:pPr>
+        <w:pStyle w:val="Heading2"/>
+      </w:pPr>
+      <w:bookmarkStart w:id="7" w:name="_Toc484354298"/>
+      <w:r>
+        <w:t xml:space="preserve">Overcome common </w:t>
+      </w:r>
+      <w:r>
+        <w:t>roadblocks</w:t>
+      </w:r>
+      <w:bookmarkEnd w:id="7"/>
+    </w:p>
+    <w:p>
+      <w:pPr>
+        <w:pStyle w:val="Heading3"/>
+      </w:pPr>
+      <w:r>
+        <w:t>implement</w:t>
+      </w:r>
+      <w:r>
+        <w:t xml:space="preserve"> a daily</w:t>
+      </w:r>
+      <w:r>
+        <w:t xml:space="preserve"> undistracted</w:t>
+      </w:r>
+      <w:r>
+        <w:t xml:space="preserve"> work </w:t>
+      </w:r>
+      <w:r>
+        <w:t>hours</w:t>
+      </w:r>
+    </w:p>
+    <w:p>
+      <w:pPr>
+        <w:spacing w:line="480" w:lineRule="auto"/>
+        <w:rPr>
+          <w:sz w:val="24"/>
+          <w:szCs w:val="24"/>
+        </w:rPr>
+      </w:pPr>
+      <w:r>
+        <w:rPr>
+          <w:sz w:val="24"/>
+          <w:szCs w:val="24"/>
+        </w:rPr>
+        <w:t xml:space="preserve">In the </w:t>
+      </w:r>
+      <w:r>
+        <w:rPr>
+          <w:sz w:val="24"/>
+          <w:szCs w:val="24"/>
+        </w:rPr>
+        <w:t>discussion,</w:t>
+      </w:r>
+      <w:r>
+        <w:rPr>
+          <w:sz w:val="24"/>
+          <w:szCs w:val="24"/>
+        </w:rPr>
+        <w:t xml:space="preserve"> the worst side effect of no-walls </w:t>
+      </w:r>
+      <w:r>
+        <w:rPr>
+          <w:sz w:val="24"/>
+          <w:szCs w:val="24"/>
+        </w:rPr>
+        <w:t>cubicles is the uncontrollable noise level.</w:t>
+      </w:r>
+      <w:r>
+        <w:rPr>
+          <w:sz w:val="24"/>
+          <w:szCs w:val="24"/>
+        </w:rPr>
+        <w:t xml:space="preserve"> Another type of distraction can come from instant messaging and emails from coworkers. </w:t>
       </w:r>
       <w:r>
         <w:rPr>
@@ -2481,21 +2946,205 @@
           <w:sz w:val="24"/>
           <w:szCs w:val="24"/>
         </w:rPr>
-        <w:t xml:space="preserve">carried out in </w:t>
-      </w:r>
-      <w:r>
-        <w:rPr>
-          <w:sz w:val="24"/>
-          <w:szCs w:val="24"/>
-        </w:rPr>
-        <w:t xml:space="preserve">the </w:t>
-      </w:r>
-      <w:r>
-        <w:rPr>
-          <w:sz w:val="24"/>
-          <w:szCs w:val="24"/>
-        </w:rPr>
-        <w:t>1950</w:t>
+        <w:t xml:space="preserve">Generally, these two issues </w:t>
+      </w:r>
+      <w:r>
+        <w:rPr>
+          <w:sz w:val="24"/>
+          <w:szCs w:val="24"/>
+        </w:rPr>
+        <w:t xml:space="preserve">can be simply resolved by one wearing an earphones or other similar </w:t>
+      </w:r>
+      <w:r>
+        <w:rPr>
+          <w:sz w:val="24"/>
+          <w:szCs w:val="24"/>
+        </w:rPr>
+        <w:t>devices</w:t>
+      </w:r>
+      <w:r>
+        <w:rPr>
+          <w:sz w:val="24"/>
+          <w:szCs w:val="24"/>
+        </w:rPr>
+        <w:t xml:space="preserve"> having an auto-responder email that states your current undistr</w:t>
+      </w:r>
+      <w:r>
+        <w:rPr>
+          <w:sz w:val="24"/>
+          <w:szCs w:val="24"/>
+        </w:rPr>
+        <w:t>acted working hours. This ensure</w:t>
+      </w:r>
+      <w:r>
+        <w:rPr>
+          <w:sz w:val="24"/>
+          <w:szCs w:val="24"/>
+        </w:rPr>
+        <w:t xml:space="preserve"> that your colleagues </w:t>
+      </w:r>
+      <w:r>
+        <w:rPr>
+          <w:sz w:val="24"/>
+          <w:szCs w:val="24"/>
+        </w:rPr>
+        <w:t>acknowledge your work schedule and lower their expectation</w:t>
+      </w:r>
+      <w:r>
+        <w:rPr>
+          <w:sz w:val="24"/>
+          <w:szCs w:val="24"/>
+        </w:rPr>
+        <w:t xml:space="preserve">. </w:t>
+      </w:r>
+      <w:r>
+        <w:rPr>
+          <w:sz w:val="24"/>
+          <w:szCs w:val="24"/>
+        </w:rPr>
+        <w:t xml:space="preserve">Your undistracted block, for example, can be a three-hour block in the morning from eight to eleven </w:t>
+      </w:r>
+      <w:r>
+        <w:rPr>
+          <w:sz w:val="24"/>
+          <w:szCs w:val="24"/>
+        </w:rPr>
+        <w:t>or it could be the firs</w:t>
+      </w:r>
+      <w:r>
+        <w:rPr>
+          <w:sz w:val="24"/>
+          <w:szCs w:val="24"/>
+        </w:rPr>
+        <w:t>t 45 minutes of every hour. The</w:t>
+      </w:r>
+      <w:r>
+        <w:rPr>
+          <w:sz w:val="24"/>
+          <w:szCs w:val="24"/>
+        </w:rPr>
+        <w:t xml:space="preserve"> time template </w:t>
+      </w:r>
+      <w:r>
+        <w:rPr>
+          <w:sz w:val="24"/>
+          <w:szCs w:val="24"/>
+        </w:rPr>
+        <w:t xml:space="preserve">is </w:t>
+      </w:r>
+      <w:r>
+        <w:rPr>
+          <w:sz w:val="24"/>
+          <w:szCs w:val="24"/>
+        </w:rPr>
+        <w:t xml:space="preserve">different for every </w:t>
+      </w:r>
+      <w:r>
+        <w:rPr>
+          <w:sz w:val="24"/>
+          <w:szCs w:val="24"/>
+        </w:rPr>
+        <w:t>role. M</w:t>
+      </w:r>
+      <w:r>
+        <w:rPr>
+          <w:sz w:val="24"/>
+          <w:szCs w:val="24"/>
+        </w:rPr>
+        <w:t>anagement roles tend to have more in meetings</w:t>
+      </w:r>
+      <w:r>
+        <w:rPr>
+          <w:sz w:val="24"/>
+          <w:szCs w:val="24"/>
+        </w:rPr>
+        <w:t xml:space="preserve"> while others do not have any at all such as contractors.</w:t>
+      </w:r>
+      <w:r>
+        <w:rPr>
+          <w:sz w:val="24"/>
+          <w:szCs w:val="24"/>
+        </w:rPr>
+        <w:t xml:space="preserve"> Unless your job isn’t involved producing valuable, energy-intensive tasks, anyone can benefit from this work regime.</w:t>
+      </w:r>
+    </w:p>
+    <w:p>
+      <w:pPr>
+        <w:spacing w:line="480" w:lineRule="auto"/>
+        <w:rPr>
+          <w:sz w:val="24"/>
+          <w:szCs w:val="24"/>
+        </w:rPr>
+      </w:pPr>
+      <w:r>
+        <w:rPr>
+          <w:sz w:val="24"/>
+          <w:szCs w:val="24"/>
+        </w:rPr>
+        <w:t xml:space="preserve">This could be quite difficult to pull off </w:t>
+      </w:r>
+      <w:r>
+        <w:rPr>
+          <w:sz w:val="24"/>
+          <w:szCs w:val="24"/>
+        </w:rPr>
+        <w:t xml:space="preserve">in the beginning especially if you don’t have a proven productive track record. Not everyone </w:t>
+      </w:r>
+      <w:r>
+        <w:rPr>
+          <w:sz w:val="24"/>
+          <w:szCs w:val="24"/>
+        </w:rPr>
+        <w:t xml:space="preserve">buys </w:t>
+      </w:r>
+      <w:r>
+        <w:rPr>
+          <w:sz w:val="24"/>
+          <w:szCs w:val="24"/>
+        </w:rPr>
+        <w:t xml:space="preserve">into the ideas </w:t>
+      </w:r>
+      <w:r>
+        <w:rPr>
+          <w:sz w:val="24"/>
+          <w:szCs w:val="24"/>
+        </w:rPr>
+        <w:t xml:space="preserve">and values of undisrupted work. It takes time </w:t>
+      </w:r>
+      <w:r>
+        <w:rPr>
+          <w:sz w:val="24"/>
+          <w:szCs w:val="24"/>
+        </w:rPr>
+        <w:t xml:space="preserve">for the majority to understand the importance of deep work </w:t>
+      </w:r>
+      <w:r>
+        <w:rPr>
+          <w:sz w:val="24"/>
+          <w:szCs w:val="24"/>
+        </w:rPr>
+        <w:t xml:space="preserve">in order to execute this strategy. However, if </w:t>
+      </w:r>
+      <w:r>
+        <w:rPr>
+          <w:sz w:val="24"/>
+          <w:szCs w:val="24"/>
+        </w:rPr>
+        <w:t xml:space="preserve">one manages to </w:t>
+      </w:r>
+      <w:r>
+        <w:rPr>
+          <w:sz w:val="24"/>
+          <w:szCs w:val="24"/>
+        </w:rPr>
+        <w:t>incorporate</w:t>
+      </w:r>
+      <w:r>
+        <w:rPr>
+          <w:sz w:val="24"/>
+          <w:szCs w:val="24"/>
+        </w:rPr>
+        <w:t xml:space="preserve"> thi</w:t>
       </w:r>
       <w:r>
         <w:rPr>
@@ -2509,1773 +3158,28 @@
           <w:sz w:val="24"/>
           <w:szCs w:val="24"/>
         </w:rPr>
-        <w:t xml:space="preserve"> by a team in </w:t>
-      </w:r>
-      <w:r>
-        <w:rPr>
-          <w:sz w:val="24"/>
-          <w:szCs w:val="24"/>
-        </w:rPr>
-        <w:t>Hamburg</w:t>
-      </w:r>
-      <w:r>
-        <w:rPr>
-          <w:sz w:val="24"/>
-          <w:szCs w:val="24"/>
-        </w:rPr>
-        <w:t>, Germany</w:t>
-      </w:r>
-      <w:r>
-        <w:rPr>
-          <w:sz w:val="24"/>
-          <w:szCs w:val="24"/>
-        </w:rPr>
-        <w:t xml:space="preserve"> </w:t>
-      </w:r>
-      <w:r>
-        <w:rPr>
-          <w:sz w:val="24"/>
-          <w:szCs w:val="24"/>
-        </w:rPr>
-        <w:t>(Faustman, 2013)</w:t>
-      </w:r>
-      <w:r>
-        <w:rPr>
-          <w:sz w:val="24"/>
-          <w:szCs w:val="24"/>
-        </w:rPr>
-        <w:t>.</w:t>
-      </w:r>
-      <w:r>
-        <w:rPr>
-          <w:sz w:val="24"/>
-          <w:szCs w:val="24"/>
-        </w:rPr>
-        <w:t xml:space="preserve"> According to Matt, (2013)</w:t>
-      </w:r>
-      <w:r>
-        <w:rPr>
-          <w:sz w:val="24"/>
-          <w:szCs w:val="24"/>
-        </w:rPr>
-        <w:t xml:space="preserve"> </w:t>
-      </w:r>
-      <w:r>
-        <w:rPr>
-          <w:sz w:val="24"/>
-          <w:szCs w:val="24"/>
-        </w:rPr>
-        <w:t xml:space="preserve">the </w:t>
-      </w:r>
-      <w:r>
-        <w:rPr>
-          <w:sz w:val="24"/>
-          <w:szCs w:val="24"/>
-        </w:rPr>
-        <w:t xml:space="preserve">main </w:t>
-      </w:r>
-      <w:r>
-        <w:rPr>
-          <w:sz w:val="24"/>
-          <w:szCs w:val="24"/>
-        </w:rPr>
-        <w:t xml:space="preserve">rationality </w:t>
-      </w:r>
-      <w:r>
-        <w:rPr>
-          <w:sz w:val="24"/>
-          <w:szCs w:val="24"/>
-        </w:rPr>
-        <w:t xml:space="preserve">behind </w:t>
-      </w:r>
-      <w:r>
-        <w:rPr>
-          <w:sz w:val="24"/>
-          <w:szCs w:val="24"/>
-        </w:rPr>
-        <w:t>an open concept office</w:t>
-      </w:r>
-      <w:r>
-        <w:rPr>
-          <w:sz w:val="24"/>
-          <w:szCs w:val="24"/>
-        </w:rPr>
-        <w:t xml:space="preserve"> is to </w:t>
-      </w:r>
-      <w:r>
-        <w:rPr>
-          <w:sz w:val="24"/>
-          <w:szCs w:val="24"/>
-        </w:rPr>
-        <w:t>“facilitate communication and the flow of ideas”</w:t>
-      </w:r>
-      <w:r>
-        <w:rPr>
-          <w:sz w:val="24"/>
-          <w:szCs w:val="24"/>
-        </w:rPr>
-        <w:t xml:space="preserve">. </w:t>
-      </w:r>
-      <w:r>
-        <w:rPr>
-          <w:sz w:val="24"/>
-          <w:szCs w:val="24"/>
-        </w:rPr>
-        <w:t>In the recent years, many technology companies have been taking advantage of this concept</w:t>
-      </w:r>
-      <w:r>
-        <w:rPr>
-          <w:sz w:val="24"/>
-          <w:szCs w:val="24"/>
-        </w:rPr>
-        <w:t xml:space="preserve">. </w:t>
-      </w:r>
-      <w:r>
-        <w:rPr>
-          <w:sz w:val="24"/>
-          <w:szCs w:val="24"/>
-        </w:rPr>
-        <w:t xml:space="preserve">Facebook and Square </w:t>
-      </w:r>
-      <w:r>
-        <w:rPr>
-          <w:sz w:val="24"/>
-          <w:szCs w:val="24"/>
-        </w:rPr>
-        <w:t>ar</w:t>
-      </w:r>
-      <w:r>
-        <w:rPr>
-          <w:sz w:val="24"/>
-          <w:szCs w:val="24"/>
-        </w:rPr>
-        <w:t>e two of many examples that</w:t>
-      </w:r>
-      <w:r>
-        <w:rPr>
-          <w:sz w:val="24"/>
-          <w:szCs w:val="24"/>
-        </w:rPr>
-        <w:t xml:space="preserve"> </w:t>
-      </w:r>
-      <w:r>
-        <w:rPr>
-          <w:sz w:val="24"/>
-          <w:szCs w:val="24"/>
-        </w:rPr>
-        <w:t>apply this idea to</w:t>
-      </w:r>
-      <w:r>
-        <w:rPr>
-          <w:sz w:val="24"/>
-          <w:szCs w:val="24"/>
-        </w:rPr>
-        <w:t xml:space="preserve"> their headquarters </w:t>
-      </w:r>
-      <w:r>
-        <w:rPr>
-          <w:sz w:val="24"/>
-          <w:szCs w:val="24"/>
-        </w:rPr>
-        <w:t xml:space="preserve">(Newport, 2016). </w:t>
-      </w:r>
-      <w:r>
-        <w:rPr>
-          <w:sz w:val="24"/>
-          <w:szCs w:val="24"/>
-        </w:rPr>
-        <w:t>L</w:t>
-      </w:r>
-      <w:r>
-        <w:rPr>
-          <w:sz w:val="24"/>
-          <w:szCs w:val="24"/>
-        </w:rPr>
-        <w:t xml:space="preserve">esser known software companies </w:t>
-      </w:r>
-      <w:r>
-        <w:rPr>
-          <w:sz w:val="24"/>
-          <w:szCs w:val="24"/>
-        </w:rPr>
-        <w:t>such as Camis I</w:t>
-      </w:r>
-      <w:r>
-        <w:rPr>
-          <w:sz w:val="24"/>
-          <w:szCs w:val="24"/>
-        </w:rPr>
-        <w:t xml:space="preserve">nc. located in Guelph, Ontario also have an open-office headquarter, but in a slightly different variation. </w:t>
+        <w:t xml:space="preserve"> tactic into his/her workflow</w:t>
+      </w:r>
+      <w:r>
+        <w:rPr>
+          <w:sz w:val="24"/>
+          <w:szCs w:val="24"/>
+        </w:rPr>
+        <w:t xml:space="preserve">, his productivity can </w:t>
+      </w:r>
+      <w:r>
+        <w:rPr>
+          <w:sz w:val="24"/>
+          <w:szCs w:val="24"/>
+        </w:rPr>
+        <w:t>surpass the majority of knowledge workers nowadays.</w:t>
       </w:r>
     </w:p>
     <w:p>
       <w:pPr>
         <w:pStyle w:val="Heading3"/>
-        <w:spacing w:line="480" w:lineRule="auto"/>
-        <w:rPr>
-          <w:i w:val="0"/>
-        </w:rPr>
-      </w:pPr>
-      <w:r>
-        <w:rPr>
-          <w:i w:val="0"/>
-        </w:rPr>
-        <w:t>Implementation of CI</w:t>
-      </w:r>
-    </w:p>
-    <w:p>
-      <w:pPr>
-        <w:spacing w:line="480" w:lineRule="auto"/>
-        <w:rPr>
-          <w:sz w:val="24"/>
-          <w:szCs w:val="24"/>
-        </w:rPr>
-      </w:pPr>
-      <w:r>
-        <w:rPr>
-          <w:sz w:val="24"/>
-          <w:szCs w:val="24"/>
-        </w:rPr>
-        <w:t>When one mention “open-office plan”, it is typical for one to imagine such application to resemble this:</w:t>
-      </w:r>
-      <w:r>
-        <w:rPr>
-          <w:sz w:val="24"/>
-          <w:szCs w:val="24"/>
-        </w:rPr>
-        <w:t xml:space="preserve"> </w:t>
-      </w:r>
-    </w:p>
-    <w:p>
-      <w:r>
-        <w:rPr>
-          <w:noProof/>
-          <w:lang w:bidi="ar-SA"/>
-        </w:rPr>
-        <w:drawing>
-          <wp:anchor distT="0" distB="0" distL="114300" distR="114300" simplePos="0" relativeHeight="251653120" behindDoc="1" locked="0" layoutInCell="1" allowOverlap="1" wp14:anchorId="2E6392DC" wp14:editId="3D05E068">
-            <wp:simplePos x="0" y="0"/>
-            <wp:positionH relativeFrom="column">
-              <wp:posOffset>1438275</wp:posOffset>
-            </wp:positionH>
-            <wp:positionV relativeFrom="paragraph">
-              <wp:posOffset>11430</wp:posOffset>
-            </wp:positionV>
-            <wp:extent cx="3555810" cy="2371725"/>
-            <wp:effectExtent l="0" t="0" r="0" b="0"/>
-            <wp:wrapNone/>
-            <wp:docPr id="1" name="Picture 1"/>
-            <wp:cNvGraphicFramePr>
-              <a:graphicFrameLocks xmlns:a="http://schemas.openxmlformats.org/drawingml/2006/main" noChangeAspect="1"/>
-            </wp:cNvGraphicFramePr>
-            <a:graphic xmlns:a="http://schemas.openxmlformats.org/drawingml/2006/main">
-              <a:graphicData uri="http://schemas.openxmlformats.org/drawingml/2006/picture">
-                <pic:pic xmlns:pic="http://schemas.openxmlformats.org/drawingml/2006/picture">
-                  <pic:nvPicPr>
-                    <pic:cNvPr id="1" name="shutterstock_314846426.jpg"/>
-                    <pic:cNvPicPr/>
-                  </pic:nvPicPr>
-                  <pic:blipFill>
-                    <a:blip r:embed="rId12" cstate="print">
-                      <a:extLst>
-                        <a:ext uri="{28A0092B-C50C-407E-A947-70E740481C1C}">
-                          <a14:useLocalDpi xmlns:a14="http://schemas.microsoft.com/office/drawing/2010/main" val="0"/>
-                        </a:ext>
-                      </a:extLst>
-                    </a:blip>
-                    <a:stretch>
-                      <a:fillRect/>
-                    </a:stretch>
-                  </pic:blipFill>
-                  <pic:spPr>
-                    <a:xfrm>
-                      <a:off x="0" y="0"/>
-                      <a:ext cx="3561784" cy="2375709"/>
-                    </a:xfrm>
-                    <a:prstGeom prst="rect">
-                      <a:avLst/>
-                    </a:prstGeom>
-                  </pic:spPr>
-                </pic:pic>
-              </a:graphicData>
-            </a:graphic>
-            <wp14:sizeRelH relativeFrom="page">
-              <wp14:pctWidth>0</wp14:pctWidth>
-            </wp14:sizeRelH>
-            <wp14:sizeRelV relativeFrom="page">
-              <wp14:pctHeight>0</wp14:pctHeight>
-            </wp14:sizeRelV>
-          </wp:anchor>
-        </w:drawing>
-      </w:r>
-    </w:p>
-    <w:p/>
-    <w:p/>
-    <w:p/>
-    <w:p/>
-    <w:p/>
-    <w:p/>
-    <w:p/>
-    <w:p>
-      <w:pPr>
-        <w:spacing w:line="480" w:lineRule="auto"/>
-        <w:rPr>
-          <w:sz w:val="24"/>
-          <w:szCs w:val="24"/>
-        </w:rPr>
-      </w:pPr>
-      <w:r>
-        <w:rPr>
-          <w:noProof/>
-        </w:rPr>
-        <w:pict>
-          <v:shapetype id="_x0000_t202" coordsize="21600,21600" o:spt="202" path="m,l,21600r21600,l21600,xe">
-            <v:stroke joinstyle="miter"/>
-            <v:path gradientshapeok="t" o:connecttype="rect"/>
-          </v:shapetype>
-          <v:shape id="_x0000_s1026" type="#_x0000_t202" style="position:absolute;margin-left:113.25pt;margin-top:1.4pt;width:240pt;height:22.15pt;z-index:251658240;mso-position-horizontal-relative:text;mso-position-vertical-relative:text" stroked="f">
-            <v:textbox style="mso-next-textbox:#_x0000_s1026;mso-fit-shape-to-text:t" inset="0,0,0,0">
-              <w:txbxContent>
-                <w:p>
-                  <w:pPr>
-                    <w:pStyle w:val="Caption"/>
-                    <w:rPr>
-                      <w:noProof/>
-                    </w:rPr>
-                  </w:pPr>
-                  <w:bookmarkStart w:id="6" w:name="_Toc466136543"/>
-                  <w:bookmarkStart w:id="7" w:name="_Toc468095319"/>
-                  <w:r>
-                    <w:t xml:space="preserve">Figure </w:t>
-                  </w:r>
-                  <w:fldSimple w:instr=" SEQ Figure \* ARABIC ">
-                    <w:r>
-                      <w:rPr>
-                        <w:noProof/>
-                      </w:rPr>
-                      <w:t>1</w:t>
-                    </w:r>
-                  </w:fldSimple>
-                  <w:r>
-                    <w:t xml:space="preserve"> - The Typical Open Office</w:t>
-                  </w:r>
-                  <w:bookmarkEnd w:id="6"/>
-                  <w:bookmarkEnd w:id="7"/>
-                </w:p>
-              </w:txbxContent>
-            </v:textbox>
-          </v:shape>
-        </w:pict>
-      </w:r>
-    </w:p>
-    <w:p>
-      <w:pPr>
-        <w:spacing w:line="480" w:lineRule="auto"/>
-        <w:rPr>
-          <w:sz w:val="24"/>
-          <w:szCs w:val="24"/>
-        </w:rPr>
-      </w:pPr>
-      <w:r>
-        <w:rPr>
-          <w:sz w:val="24"/>
-          <w:szCs w:val="24"/>
-        </w:rPr>
-        <w:lastRenderedPageBreak/>
-        <w:t>There are many other variations. Some are more open:</w:t>
-      </w:r>
-    </w:p>
-    <w:p>
-      <w:r>
-        <w:rPr>
-          <w:noProof/>
-          <w:lang w:bidi="ar-SA"/>
-        </w:rPr>
-        <w:drawing>
-          <wp:anchor distT="0" distB="0" distL="114300" distR="114300" simplePos="0" relativeHeight="251657216" behindDoc="1" locked="0" layoutInCell="1" allowOverlap="1" wp14:anchorId="558DAB7E" wp14:editId="36F8E64E">
-            <wp:simplePos x="0" y="0"/>
-            <wp:positionH relativeFrom="column">
-              <wp:posOffset>0</wp:posOffset>
-            </wp:positionH>
-            <wp:positionV relativeFrom="paragraph">
-              <wp:posOffset>172085</wp:posOffset>
-            </wp:positionV>
-            <wp:extent cx="2849403" cy="1838325"/>
-            <wp:effectExtent l="0" t="0" r="0" b="0"/>
-            <wp:wrapNone/>
-            <wp:docPr id="2" name="Picture 2"/>
-            <wp:cNvGraphicFramePr>
-              <a:graphicFrameLocks xmlns:a="http://schemas.openxmlformats.org/drawingml/2006/main" noChangeAspect="1"/>
-            </wp:cNvGraphicFramePr>
-            <a:graphic xmlns:a="http://schemas.openxmlformats.org/drawingml/2006/main">
-              <a:graphicData uri="http://schemas.openxmlformats.org/drawingml/2006/picture">
-                <pic:pic xmlns:pic="http://schemas.openxmlformats.org/drawingml/2006/picture">
-                  <pic:nvPicPr>
-                    <pic:cNvPr id="2" name="facebook.jpg"/>
-                    <pic:cNvPicPr/>
-                  </pic:nvPicPr>
-                  <pic:blipFill>
-                    <a:blip r:embed="rId13">
-                      <a:extLst>
-                        <a:ext uri="{28A0092B-C50C-407E-A947-70E740481C1C}">
-                          <a14:useLocalDpi xmlns:a14="http://schemas.microsoft.com/office/drawing/2010/main" val="0"/>
-                        </a:ext>
-                      </a:extLst>
-                    </a:blip>
-                    <a:stretch>
-                      <a:fillRect/>
-                    </a:stretch>
-                  </pic:blipFill>
-                  <pic:spPr>
-                    <a:xfrm>
-                      <a:off x="0" y="0"/>
-                      <a:ext cx="2849403" cy="1838325"/>
-                    </a:xfrm>
-                    <a:prstGeom prst="rect">
-                      <a:avLst/>
-                    </a:prstGeom>
-                  </pic:spPr>
-                </pic:pic>
-              </a:graphicData>
-            </a:graphic>
-            <wp14:sizeRelH relativeFrom="page">
-              <wp14:pctWidth>0</wp14:pctWidth>
-            </wp14:sizeRelH>
-            <wp14:sizeRelV relativeFrom="page">
-              <wp14:pctHeight>0</wp14:pctHeight>
-            </wp14:sizeRelV>
-          </wp:anchor>
-        </w:drawing>
-      </w:r>
-      <w:r>
-        <w:rPr>
-          <w:noProof/>
-          <w:lang w:bidi="ar-SA"/>
-        </w:rPr>
-        <w:drawing>
-          <wp:anchor distT="0" distB="0" distL="114300" distR="114300" simplePos="0" relativeHeight="251661312" behindDoc="1" locked="0" layoutInCell="1" allowOverlap="1" wp14:anchorId="4D51AD3B" wp14:editId="516F88EC">
-            <wp:simplePos x="0" y="0"/>
-            <wp:positionH relativeFrom="column">
-              <wp:posOffset>3114675</wp:posOffset>
-            </wp:positionH>
-            <wp:positionV relativeFrom="paragraph">
-              <wp:posOffset>163195</wp:posOffset>
-            </wp:positionV>
-            <wp:extent cx="3213100" cy="2409825"/>
-            <wp:effectExtent l="0" t="0" r="0" b="0"/>
-            <wp:wrapNone/>
-            <wp:docPr id="3" name="Picture 3"/>
-            <wp:cNvGraphicFramePr>
-              <a:graphicFrameLocks xmlns:a="http://schemas.openxmlformats.org/drawingml/2006/main" noChangeAspect="1"/>
-            </wp:cNvGraphicFramePr>
-            <a:graphic xmlns:a="http://schemas.openxmlformats.org/drawingml/2006/main">
-              <a:graphicData uri="http://schemas.openxmlformats.org/drawingml/2006/picture">
-                <pic:pic xmlns:pic="http://schemas.openxmlformats.org/drawingml/2006/picture">
-                  <pic:nvPicPr>
-                    <pic:cNvPr id="3" name="zuckerberg.jpg"/>
-                    <pic:cNvPicPr/>
-                  </pic:nvPicPr>
-                  <pic:blipFill>
-                    <a:blip r:embed="rId14">
-                      <a:extLst>
-                        <a:ext uri="{28A0092B-C50C-407E-A947-70E740481C1C}">
-                          <a14:useLocalDpi xmlns:a14="http://schemas.microsoft.com/office/drawing/2010/main" val="0"/>
-                        </a:ext>
-                      </a:extLst>
-                    </a:blip>
-                    <a:stretch>
-                      <a:fillRect/>
-                    </a:stretch>
-                  </pic:blipFill>
-                  <pic:spPr>
-                    <a:xfrm>
-                      <a:off x="0" y="0"/>
-                      <a:ext cx="3213100" cy="2409825"/>
-                    </a:xfrm>
-                    <a:prstGeom prst="rect">
-                      <a:avLst/>
-                    </a:prstGeom>
-                  </pic:spPr>
-                </pic:pic>
-              </a:graphicData>
-            </a:graphic>
-            <wp14:sizeRelH relativeFrom="page">
-              <wp14:pctWidth>0</wp14:pctWidth>
-            </wp14:sizeRelH>
-            <wp14:sizeRelV relativeFrom="page">
-              <wp14:pctHeight>0</wp14:pctHeight>
-            </wp14:sizeRelV>
-          </wp:anchor>
-        </w:drawing>
-      </w:r>
-    </w:p>
-    <w:p/>
-    <w:p/>
-    <w:p/>
-    <w:p/>
-    <w:p/>
-    <w:p>
-      <w:r>
-        <w:rPr>
-          <w:noProof/>
-        </w:rPr>
-        <w:pict>
-          <v:shape id="_x0000_s1027" type="#_x0000_t202" style="position:absolute;margin-left:0;margin-top:16.85pt;width:224.35pt;height:22.15pt;z-index:251659264;mso-position-horizontal-relative:text;mso-position-vertical-relative:text" stroked="f">
-            <v:textbox style="mso-next-textbox:#_x0000_s1027;mso-fit-shape-to-text:t" inset="0,0,0,0">
-              <w:txbxContent>
-                <w:p>
-                  <w:pPr>
-                    <w:pStyle w:val="Caption"/>
-                    <w:rPr>
-                      <w:noProof/>
-                    </w:rPr>
-                  </w:pPr>
-                  <w:bookmarkStart w:id="8" w:name="_Toc466136544"/>
-                  <w:bookmarkStart w:id="9" w:name="_Toc468095320"/>
-                  <w:r>
-                    <w:t xml:space="preserve">Figure </w:t>
-                  </w:r>
-                  <w:fldSimple w:instr=" SEQ Figure \* ARABIC ">
-                    <w:r>
-                      <w:rPr>
-                        <w:noProof/>
-                      </w:rPr>
-                      <w:t>2</w:t>
-                    </w:r>
-                  </w:fldSimple>
-                  <w:r>
-                    <w:t xml:space="preserve"> - The World's Largest Open Office</w:t>
-                  </w:r>
-                  <w:bookmarkEnd w:id="8"/>
-                  <w:bookmarkEnd w:id="9"/>
-                </w:p>
-              </w:txbxContent>
-            </v:textbox>
-          </v:shape>
-        </w:pict>
-      </w:r>
-    </w:p>
-    <w:p>
-      <w:pPr>
-        <w:spacing w:line="480" w:lineRule="auto"/>
-        <w:rPr>
-          <w:sz w:val="24"/>
-          <w:szCs w:val="24"/>
-        </w:rPr>
-      </w:pPr>
-      <w:r>
-        <w:rPr>
-          <w:noProof/>
-        </w:rPr>
-        <w:pict>
-          <v:shape id="_x0000_s1028" type="#_x0000_t202" style="position:absolute;margin-left:245.25pt;margin-top:36.3pt;width:253pt;height:22.15pt;z-index:251660288;mso-position-horizontal-relative:text;mso-position-vertical-relative:text" stroked="f">
-            <v:textbox style="mso-next-textbox:#_x0000_s1028;mso-fit-shape-to-text:t" inset="0,0,0,0">
-              <w:txbxContent>
-                <w:p>
-                  <w:pPr>
-                    <w:pStyle w:val="Caption"/>
-                    <w:rPr>
-                      <w:noProof/>
-                    </w:rPr>
-                  </w:pPr>
-                  <w:bookmarkStart w:id="10" w:name="_Toc466136545"/>
-                  <w:bookmarkStart w:id="11" w:name="_Toc468095321"/>
-                  <w:r>
-                    <w:t xml:space="preserve">Figure </w:t>
-                  </w:r>
-                  <w:fldSimple w:instr=" SEQ Figure \* ARABIC ">
-                    <w:r>
-                      <w:rPr>
-                        <w:noProof/>
-                      </w:rPr>
-                      <w:t>3</w:t>
-                    </w:r>
-                  </w:fldSimple>
-                  <w:r>
-                    <w:t xml:space="preserve"> - Mark Zuckerberg at his Workstation</w:t>
-                  </w:r>
-                  <w:bookmarkEnd w:id="10"/>
-                  <w:bookmarkEnd w:id="11"/>
-                </w:p>
-              </w:txbxContent>
-            </v:textbox>
-          </v:shape>
-        </w:pict>
-      </w:r>
-    </w:p>
-    <w:p>
-      <w:pPr>
-        <w:spacing w:line="480" w:lineRule="auto"/>
-        <w:rPr>
-          <w:sz w:val="24"/>
-          <w:szCs w:val="24"/>
-        </w:rPr>
-      </w:pPr>
-    </w:p>
-    <w:p>
-      <w:pPr>
-        <w:spacing w:line="480" w:lineRule="auto"/>
-      </w:pPr>
-      <w:r>
-        <w:rPr>
-          <w:noProof/>
-          <w:sz w:val="24"/>
-          <w:szCs w:val="24"/>
-          <w:lang w:bidi="ar-SA"/>
-        </w:rPr>
-        <w:drawing>
-          <wp:anchor distT="0" distB="0" distL="114300" distR="114300" simplePos="0" relativeHeight="251665408" behindDoc="1" locked="0" layoutInCell="1" allowOverlap="1" wp14:anchorId="045D5143" wp14:editId="0B031C5C">
-            <wp:simplePos x="0" y="0"/>
-            <wp:positionH relativeFrom="column">
-              <wp:posOffset>285750</wp:posOffset>
-            </wp:positionH>
-            <wp:positionV relativeFrom="paragraph">
-              <wp:posOffset>314960</wp:posOffset>
-            </wp:positionV>
-            <wp:extent cx="5200650" cy="2925921"/>
-            <wp:effectExtent l="0" t="0" r="0" b="0"/>
-            <wp:wrapNone/>
-            <wp:docPr id="4" name="Picture 4"/>
-            <wp:cNvGraphicFramePr>
-              <a:graphicFrameLocks xmlns:a="http://schemas.openxmlformats.org/drawingml/2006/main" noChangeAspect="1"/>
-            </wp:cNvGraphicFramePr>
-            <a:graphic xmlns:a="http://schemas.openxmlformats.org/drawingml/2006/main">
-              <a:graphicData uri="http://schemas.openxmlformats.org/drawingml/2006/picture">
-                <pic:pic xmlns:pic="http://schemas.openxmlformats.org/drawingml/2006/picture">
-                  <pic:nvPicPr>
-                    <pic:cNvPr id="4" name="Camis.jpg"/>
-                    <pic:cNvPicPr/>
-                  </pic:nvPicPr>
-                  <pic:blipFill>
-                    <a:blip r:embed="rId15" cstate="print">
-                      <a:extLst>
-                        <a:ext uri="{28A0092B-C50C-407E-A947-70E740481C1C}">
-                          <a14:useLocalDpi xmlns:a14="http://schemas.microsoft.com/office/drawing/2010/main" val="0"/>
-                        </a:ext>
-                      </a:extLst>
-                    </a:blip>
-                    <a:stretch>
-                      <a:fillRect/>
-                    </a:stretch>
-                  </pic:blipFill>
-                  <pic:spPr>
-                    <a:xfrm>
-                      <a:off x="0" y="0"/>
-                      <a:ext cx="5200650" cy="2925921"/>
-                    </a:xfrm>
-                    <a:prstGeom prst="rect">
-                      <a:avLst/>
-                    </a:prstGeom>
-                  </pic:spPr>
-                </pic:pic>
-              </a:graphicData>
-            </a:graphic>
-            <wp14:sizeRelH relativeFrom="page">
-              <wp14:pctWidth>0</wp14:pctWidth>
-            </wp14:sizeRelH>
-            <wp14:sizeRelV relativeFrom="page">
-              <wp14:pctHeight>0</wp14:pctHeight>
-            </wp14:sizeRelV>
-          </wp:anchor>
-        </w:drawing>
-      </w:r>
-      <w:r>
-        <w:rPr>
-          <w:sz w:val="24"/>
-          <w:szCs w:val="24"/>
-        </w:rPr>
-        <w:t xml:space="preserve">While others are </w:t>
-      </w:r>
-      <w:r>
-        <w:rPr>
-          <w:sz w:val="24"/>
-          <w:szCs w:val="24"/>
-        </w:rPr>
-        <w:t xml:space="preserve">more traditional and have </w:t>
-      </w:r>
-      <w:r>
-        <w:rPr>
-          <w:sz w:val="24"/>
-          <w:szCs w:val="24"/>
-        </w:rPr>
-        <w:t>some more privacy between workspaces:</w:t>
-      </w:r>
-    </w:p>
-    <w:p/>
-    <w:p>
-      <w:pPr>
-        <w:pStyle w:val="Heading2"/>
-        <w:rPr>
-          <w:sz w:val="22"/>
-          <w:szCs w:val="22"/>
-        </w:rPr>
-      </w:pPr>
-      <w:bookmarkStart w:id="12" w:name="_Toc484261169"/>
-      <w:bookmarkStart w:id="13" w:name="_Toc484272885"/>
-      <w:bookmarkStart w:id="14" w:name="_Toc484277957"/>
-      <w:bookmarkStart w:id="15" w:name="_Toc484278051"/>
-      <w:r>
-        <w:rPr>
-          <w:sz w:val="24"/>
-          <w:szCs w:val="24"/>
-        </w:rPr>
-        <w:pict>
-          <v:shape id="_x0000_s1030" type="#_x0000_t202" style="position:absolute;margin-left:22.5pt;margin-top:200.75pt;width:409.5pt;height:22.15pt;z-index:251661312;mso-position-horizontal-relative:text;mso-position-vertical-relative:text" stroked="f">
-            <v:textbox style="mso-next-textbox:#_x0000_s1030;mso-fit-shape-to-text:t" inset="0,0,0,0">
-              <w:txbxContent>
-                <w:p>
-                  <w:pPr>
-                    <w:pStyle w:val="Caption"/>
-                    <w:rPr>
-                      <w:noProof/>
-                    </w:rPr>
-                  </w:pPr>
-                  <w:bookmarkStart w:id="16" w:name="_Toc466136546"/>
-                  <w:bookmarkStart w:id="17" w:name="_Toc468095322"/>
-                  <w:r>
-                    <w:t xml:space="preserve">Figure </w:t>
-                  </w:r>
-                  <w:fldSimple w:instr=" SEQ Figure \* ARABIC ">
-                    <w:r>
-                      <w:rPr>
-                        <w:noProof/>
-                      </w:rPr>
-                      <w:t>4</w:t>
-                    </w:r>
-                  </w:fldSimple>
-                  <w:r>
-                    <w:t xml:space="preserve"> - Camis Headquarter</w:t>
-                  </w:r>
-                  <w:bookmarkEnd w:id="16"/>
-                  <w:bookmarkEnd w:id="17"/>
-                </w:p>
-              </w:txbxContent>
-            </v:textbox>
-          </v:shape>
-        </w:pict>
-      </w:r>
-      <w:bookmarkEnd w:id="12"/>
-      <w:bookmarkEnd w:id="13"/>
-      <w:bookmarkEnd w:id="14"/>
-      <w:bookmarkEnd w:id="15"/>
-      <w:r>
-        <w:br w:type="page"/>
-      </w:r>
-    </w:p>
-    <w:p>
-      <w:pPr>
-        <w:pStyle w:val="Heading2"/>
-        <w:rPr>
-          <w:sz w:val="32"/>
-          <w:szCs w:val="32"/>
-        </w:rPr>
-      </w:pPr>
-      <w:bookmarkStart w:id="18" w:name="_Toc484278052"/>
-      <w:r>
-        <w:rPr>
-          <w:sz w:val="32"/>
-          <w:szCs w:val="32"/>
-        </w:rPr>
-        <w:lastRenderedPageBreak/>
-        <w:t xml:space="preserve">Pros and cons of </w:t>
-      </w:r>
-      <w:r>
-        <w:rPr>
-          <w:sz w:val="32"/>
-          <w:szCs w:val="32"/>
-        </w:rPr>
-        <w:t>CI</w:t>
-      </w:r>
-      <w:bookmarkEnd w:id="18"/>
-    </w:p>
-    <w:p>
-      <w:pPr>
-        <w:pStyle w:val="Heading3"/>
-      </w:pPr>
-      <w:r>
-        <w:t>advantages</w:t>
-      </w:r>
-    </w:p>
-    <w:p>
-      <w:pPr>
-        <w:spacing w:line="480" w:lineRule="auto"/>
-        <w:rPr>
-          <w:sz w:val="24"/>
-          <w:szCs w:val="24"/>
-        </w:rPr>
-      </w:pPr>
-      <w:r>
-        <w:rPr>
-          <w:sz w:val="24"/>
-          <w:szCs w:val="24"/>
-        </w:rPr>
-        <w:t>The main</w:t>
-      </w:r>
-      <w:r>
-        <w:rPr>
-          <w:sz w:val="24"/>
-          <w:szCs w:val="24"/>
-        </w:rPr>
-        <w:t xml:space="preserve"> and most important reason why</w:t>
-      </w:r>
-      <w:r>
-        <w:rPr>
-          <w:sz w:val="24"/>
-          <w:szCs w:val="24"/>
-        </w:rPr>
-        <w:t xml:space="preserve"> company consider implementing an open-office plan is to encourage serendipitous interaction among workers. Not only would it greatly expedite communication process between employees, the fact that it is so easy to talk to your teammates al</w:t>
-      </w:r>
-      <w:r>
-        <w:rPr>
-          <w:sz w:val="24"/>
-          <w:szCs w:val="24"/>
-        </w:rPr>
-        <w:t>so improves team chemistry. Hence</w:t>
-      </w:r>
-      <w:r>
-        <w:rPr>
-          <w:sz w:val="24"/>
-          <w:szCs w:val="24"/>
-        </w:rPr>
-        <w:t xml:space="preserve">, it would improve teams’ productivities and even potentially foster new innovative ideas. </w:t>
-      </w:r>
-    </w:p>
-    <w:p>
-      <w:pPr>
-        <w:spacing w:line="480" w:lineRule="auto"/>
-        <w:rPr>
-          <w:sz w:val="24"/>
-          <w:szCs w:val="24"/>
-        </w:rPr>
-      </w:pPr>
-      <w:r>
-        <w:rPr>
-          <w:sz w:val="24"/>
-          <w:szCs w:val="24"/>
-        </w:rPr>
-        <w:t>The second important</w:t>
-      </w:r>
-      <w:r>
-        <w:rPr>
-          <w:sz w:val="24"/>
-          <w:szCs w:val="24"/>
-        </w:rPr>
-        <w:t xml:space="preserve"> benefit of open design is that it provides an invisible accountability in the work environment, since everyone can walk by and see one’s work without a moment notice. This would inadvertently keep employees from working on personal</w:t>
-      </w:r>
-      <w:r>
-        <w:rPr>
-          <w:sz w:val="24"/>
-          <w:szCs w:val="24"/>
-        </w:rPr>
-        <w:t xml:space="preserve"> matter</w:t>
-      </w:r>
-      <w:r>
-        <w:rPr>
-          <w:sz w:val="24"/>
-          <w:szCs w:val="24"/>
-        </w:rPr>
-        <w:t xml:space="preserve"> using the company’s resource. T</w:t>
-      </w:r>
-      <w:r>
-        <w:rPr>
-          <w:sz w:val="24"/>
-          <w:szCs w:val="24"/>
-        </w:rPr>
-        <w:t xml:space="preserve">herefore, </w:t>
-      </w:r>
-      <w:r>
-        <w:rPr>
-          <w:sz w:val="24"/>
-          <w:szCs w:val="24"/>
-        </w:rPr>
-        <w:t xml:space="preserve">the office layout saves </w:t>
-      </w:r>
-      <w:r>
-        <w:rPr>
-          <w:sz w:val="24"/>
-          <w:szCs w:val="24"/>
-        </w:rPr>
-        <w:t>company’s resource in the long run.</w:t>
-      </w:r>
-    </w:p>
-    <w:p>
-      <w:pPr>
-        <w:spacing w:line="480" w:lineRule="auto"/>
-        <w:rPr>
-          <w:sz w:val="24"/>
-          <w:szCs w:val="24"/>
-        </w:rPr>
-      </w:pPr>
-      <w:r>
-        <w:rPr>
-          <w:sz w:val="24"/>
-          <w:szCs w:val="24"/>
-        </w:rPr>
-        <w:t>Finally</w:t>
-      </w:r>
-      <w:r>
-        <w:rPr>
-          <w:sz w:val="24"/>
-          <w:szCs w:val="24"/>
-        </w:rPr>
-        <w:t xml:space="preserve">, </w:t>
-      </w:r>
-      <w:r>
-        <w:rPr>
-          <w:sz w:val="24"/>
-          <w:szCs w:val="24"/>
-        </w:rPr>
-        <w:t xml:space="preserve">speaking of saving resource, </w:t>
-      </w:r>
-      <w:r>
-        <w:rPr>
-          <w:sz w:val="24"/>
-          <w:szCs w:val="24"/>
-        </w:rPr>
-        <w:t>having no walls in between offices can greatly reduce the cost of building an office. Even though this might not be a significant benefit to enormous corporations, it’s impact is qu</w:t>
-      </w:r>
-      <w:r>
-        <w:rPr>
-          <w:sz w:val="24"/>
-          <w:szCs w:val="24"/>
-        </w:rPr>
-        <w:t>ite profound on smaller businesses</w:t>
-      </w:r>
-      <w:r>
-        <w:rPr>
-          <w:sz w:val="24"/>
-          <w:szCs w:val="24"/>
-        </w:rPr>
-        <w:t>. This extra savings in resource could be reallocated and used elsewhere to further grow the company.</w:t>
-      </w:r>
-    </w:p>
-    <w:p>
-      <w:pPr>
-        <w:pStyle w:val="Heading3"/>
-        <w:spacing w:line="480" w:lineRule="auto"/>
-        <w:rPr>
-          <w:i w:val="0"/>
-        </w:rPr>
-      </w:pPr>
-      <w:r>
-        <w:rPr>
-          <w:i w:val="0"/>
-        </w:rPr>
-        <w:t>disadvantages</w:t>
-      </w:r>
-    </w:p>
-    <w:p>
-      <w:pPr>
-        <w:spacing w:line="480" w:lineRule="auto"/>
-        <w:rPr>
-          <w:sz w:val="24"/>
-          <w:szCs w:val="24"/>
-        </w:rPr>
-      </w:pPr>
-      <w:r>
-        <w:rPr>
-          <w:sz w:val="24"/>
-          <w:szCs w:val="24"/>
-        </w:rPr>
-        <w:t>Due to the nature of open office, the noise lev</w:t>
-      </w:r>
-      <w:r>
-        <w:rPr>
-          <w:sz w:val="24"/>
-          <w:szCs w:val="24"/>
-        </w:rPr>
-        <w:t>el can vary and become</w:t>
-      </w:r>
-      <w:r>
-        <w:rPr>
-          <w:sz w:val="24"/>
-          <w:szCs w:val="24"/>
-        </w:rPr>
-        <w:t xml:space="preserve"> incontrollable for everyone. Because of that, open-office floorplan can be extremely distracting for one to focus. According to Maria (2014), it is “damaging to the workers’ attention spans”, thus, lowering workers’ concentrating ability and motivation. </w:t>
-      </w:r>
-    </w:p>
-    <w:p>
-      <w:pPr>
-        <w:spacing w:line="480" w:lineRule="auto"/>
-      </w:pPr>
-      <w:r>
-        <w:rPr>
-          <w:sz w:val="24"/>
-          <w:szCs w:val="24"/>
-        </w:rPr>
-        <w:lastRenderedPageBreak/>
-        <w:t>Besides damaging the focus ability of office workers, t</w:t>
-      </w:r>
-      <w:r>
-        <w:rPr>
-          <w:sz w:val="24"/>
-          <w:szCs w:val="24"/>
-        </w:rPr>
-        <w:t xml:space="preserve">he transparency of the office </w:t>
-      </w:r>
-      <w:r>
-        <w:rPr>
-          <w:sz w:val="24"/>
-          <w:szCs w:val="24"/>
-        </w:rPr>
-        <w:t xml:space="preserve">also </w:t>
-      </w:r>
-      <w:r>
-        <w:rPr>
-          <w:sz w:val="24"/>
-          <w:szCs w:val="24"/>
-        </w:rPr>
-        <w:t>creates a subtle press</w:t>
-      </w:r>
-      <w:r>
-        <w:rPr>
-          <w:sz w:val="24"/>
-          <w:szCs w:val="24"/>
-        </w:rPr>
-        <w:t xml:space="preserve">ure of being watched constantly. </w:t>
-      </w:r>
-      <w:r>
-        <w:rPr>
-          <w:sz w:val="24"/>
-          <w:szCs w:val="24"/>
-        </w:rPr>
-        <w:t>As mentioned above</w:t>
-      </w:r>
-      <w:r>
-        <w:rPr>
-          <w:sz w:val="24"/>
-          <w:szCs w:val="24"/>
-        </w:rPr>
-        <w:t xml:space="preserve">, </w:t>
-      </w:r>
-      <w:r>
-        <w:rPr>
-          <w:sz w:val="24"/>
-          <w:szCs w:val="24"/>
-        </w:rPr>
-        <w:t xml:space="preserve">it forces </w:t>
-      </w:r>
-      <w:r>
-        <w:rPr>
-          <w:sz w:val="24"/>
-          <w:szCs w:val="24"/>
-        </w:rPr>
-        <w:t>employees to f</w:t>
-      </w:r>
-      <w:r>
-        <w:rPr>
-          <w:sz w:val="24"/>
-          <w:szCs w:val="24"/>
-        </w:rPr>
-        <w:t>ocus on work-related tasks. The</w:t>
-      </w:r>
-      <w:r>
-        <w:rPr>
-          <w:sz w:val="24"/>
-          <w:szCs w:val="24"/>
-        </w:rPr>
-        <w:t xml:space="preserve"> pressure</w:t>
-      </w:r>
-      <w:r>
-        <w:rPr>
-          <w:sz w:val="24"/>
-          <w:szCs w:val="24"/>
-        </w:rPr>
-        <w:t>,</w:t>
-      </w:r>
-      <w:r>
-        <w:rPr>
-          <w:sz w:val="24"/>
-          <w:szCs w:val="24"/>
-        </w:rPr>
-        <w:t xml:space="preserve"> </w:t>
-      </w:r>
-      <w:r>
-        <w:rPr>
-          <w:sz w:val="24"/>
-          <w:szCs w:val="24"/>
-        </w:rPr>
-        <w:t>however</w:t>
-      </w:r>
-      <w:r>
-        <w:rPr>
-          <w:sz w:val="24"/>
-          <w:szCs w:val="24"/>
-        </w:rPr>
-        <w:t>,</w:t>
-      </w:r>
-      <w:r>
-        <w:rPr>
-          <w:sz w:val="24"/>
-          <w:szCs w:val="24"/>
-        </w:rPr>
-        <w:t xml:space="preserve"> also</w:t>
-      </w:r>
-      <w:r>
-        <w:rPr>
-          <w:sz w:val="24"/>
-          <w:szCs w:val="24"/>
-        </w:rPr>
-        <w:t xml:space="preserve"> raises one’s epinephrine level which causes </w:t>
-      </w:r>
-      <w:r>
-        <w:rPr>
-          <w:sz w:val="24"/>
-          <w:szCs w:val="24"/>
-        </w:rPr>
-        <w:t>their</w:t>
-      </w:r>
-      <w:r>
-        <w:rPr>
-          <w:sz w:val="24"/>
-          <w:szCs w:val="24"/>
-        </w:rPr>
-        <w:t xml:space="preserve"> anxiety level to increase as well (Ramsay, 2015). Needless to say, no one can achieve their maximum potential if too much stress </w:t>
-      </w:r>
-      <w:r>
-        <w:rPr>
-          <w:sz w:val="24"/>
-          <w:szCs w:val="24"/>
-        </w:rPr>
-        <w:t xml:space="preserve">is introduced into their workflow. </w:t>
-      </w:r>
-      <w:r>
-        <w:rPr>
-          <w:sz w:val="24"/>
-          <w:szCs w:val="24"/>
-        </w:rPr>
-        <w:t>This is e</w:t>
-      </w:r>
-      <w:r>
-        <w:rPr>
-          <w:sz w:val="24"/>
-          <w:szCs w:val="24"/>
-        </w:rPr>
-        <w:t>specially</w:t>
-      </w:r>
-      <w:r>
-        <w:rPr>
-          <w:sz w:val="24"/>
-          <w:szCs w:val="24"/>
-        </w:rPr>
-        <w:t xml:space="preserve"> true</w:t>
-      </w:r>
-      <w:r>
-        <w:rPr>
-          <w:sz w:val="24"/>
-          <w:szCs w:val="24"/>
-        </w:rPr>
-        <w:t xml:space="preserve"> as</w:t>
-      </w:r>
-      <w:r>
-        <w:rPr>
-          <w:sz w:val="24"/>
-          <w:szCs w:val="24"/>
-        </w:rPr>
-        <w:t xml:space="preserve"> these external factors cannot be controlled</w:t>
-      </w:r>
-      <w:r>
-        <w:rPr>
-          <w:sz w:val="24"/>
-          <w:szCs w:val="24"/>
-        </w:rPr>
-        <w:t xml:space="preserve"> within an open office</w:t>
-      </w:r>
-      <w:r>
-        <w:rPr>
-          <w:sz w:val="24"/>
-          <w:szCs w:val="24"/>
-        </w:rPr>
-        <w:t>.</w:t>
-      </w:r>
-      <w:r>
-        <w:t xml:space="preserve"> </w:t>
-      </w:r>
-    </w:p>
-    <w:p>
-      <w:pPr>
-        <w:spacing w:line="480" w:lineRule="auto"/>
-        <w:rPr>
-          <w:sz w:val="24"/>
-          <w:szCs w:val="24"/>
-        </w:rPr>
-      </w:pPr>
-      <w:r>
-        <w:rPr>
-          <w:sz w:val="24"/>
-          <w:szCs w:val="24"/>
-        </w:rPr>
-        <w:t>Lastly, o</w:t>
-      </w:r>
-      <w:r>
-        <w:rPr>
-          <w:sz w:val="24"/>
-          <w:szCs w:val="24"/>
-        </w:rPr>
-        <w:t xml:space="preserve">pen office kills privacy, and “privacy </w:t>
-      </w:r>
-      <w:r>
-        <w:rPr>
-          <w:sz w:val="24"/>
-          <w:szCs w:val="24"/>
-        </w:rPr>
-        <w:t>allows</w:t>
-      </w:r>
-      <w:r>
-        <w:rPr>
-          <w:sz w:val="24"/>
-          <w:szCs w:val="24"/>
-        </w:rPr>
-        <w:t xml:space="preserve"> for more creativity, where someone is more likely to achieve a state of flow” (Ramsay, 2015).  In fact, </w:t>
-      </w:r>
-      <w:r>
-        <w:rPr>
-          <w:sz w:val="24"/>
-          <w:szCs w:val="24"/>
-        </w:rPr>
-        <w:t>Adam Grant, an elite professor</w:t>
-      </w:r>
-      <w:r>
-        <w:rPr>
-          <w:sz w:val="24"/>
-          <w:szCs w:val="24"/>
-        </w:rPr>
-        <w:t xml:space="preserve"> at Wharton who produces at an incredible level</w:t>
-      </w:r>
-      <w:r>
-        <w:rPr>
-          <w:sz w:val="24"/>
-          <w:szCs w:val="24"/>
-        </w:rPr>
-        <w:t>,</w:t>
-      </w:r>
-      <w:r>
-        <w:rPr>
-          <w:sz w:val="24"/>
-          <w:szCs w:val="24"/>
-        </w:rPr>
-        <w:t xml:space="preserve"> chooses to isolate himself from social interaction to focus on his research. During these periods, he goes as far as putting “an out-of-office auto-responder on his email so correspondents will know not to expect a response.” (Newport, 2016) It is certain that he wouldn’t be able to achieve what he did achieve if he worked in an open office research center.</w:t>
-      </w:r>
-    </w:p>
-    <w:p>
-      <w:pPr>
-        <w:pStyle w:val="Heading3"/>
-        <w:spacing w:line="480" w:lineRule="auto"/>
-        <w:rPr>
-          <w:i w:val="0"/>
-        </w:rPr>
-      </w:pPr>
-      <w:r>
-        <w:rPr>
-          <w:i w:val="0"/>
-        </w:rPr>
-        <w:t>overall effect</w:t>
-      </w:r>
-    </w:p>
-    <w:p>
-      <w:pPr>
-        <w:spacing w:line="480" w:lineRule="auto"/>
-        <w:rPr>
-          <w:sz w:val="24"/>
-          <w:szCs w:val="24"/>
-        </w:rPr>
-      </w:pPr>
-      <w:r>
-        <w:rPr>
-          <w:sz w:val="24"/>
-          <w:szCs w:val="24"/>
-        </w:rPr>
-        <w:t>Even though on paper, it sounds quite logical to imp</w:t>
-      </w:r>
-      <w:r>
-        <w:rPr>
-          <w:sz w:val="24"/>
-          <w:szCs w:val="24"/>
-        </w:rPr>
-        <w:t>lement an open floor office,</w:t>
-      </w:r>
-      <w:r>
-        <w:rPr>
-          <w:sz w:val="24"/>
-          <w:szCs w:val="24"/>
-        </w:rPr>
-        <w:t xml:space="preserve"> reality shows otherwise. With thousands of researches and studies on the effect of having a no-walls office on satisfaction, attention span, productivity, and many other important metrics of workers, it </w:t>
-      </w:r>
-      <w:r>
-        <w:rPr>
-          <w:sz w:val="24"/>
-          <w:szCs w:val="24"/>
-        </w:rPr>
-        <w:t>is clear that having no boundaries</w:t>
-      </w:r>
-      <w:r>
-        <w:rPr>
-          <w:sz w:val="24"/>
-          <w:szCs w:val="24"/>
-        </w:rPr>
-        <w:t xml:space="preserve"> </w:t>
-      </w:r>
-      <w:r>
-        <w:rPr>
-          <w:sz w:val="24"/>
-          <w:szCs w:val="24"/>
-        </w:rPr>
-        <w:t xml:space="preserve">between cubicles can be quite detrimental to the business </w:t>
-      </w:r>
-      <w:r>
-        <w:rPr>
-          <w:sz w:val="24"/>
-          <w:szCs w:val="24"/>
-        </w:rPr>
-        <w:t xml:space="preserve">in the long run </w:t>
-      </w:r>
-      <w:r>
-        <w:rPr>
-          <w:sz w:val="24"/>
-          <w:szCs w:val="24"/>
-        </w:rPr>
-        <w:t xml:space="preserve">despite its advertised </w:t>
-      </w:r>
-      <w:r>
-        <w:rPr>
-          <w:sz w:val="24"/>
-          <w:szCs w:val="24"/>
-        </w:rPr>
-        <w:t xml:space="preserve">short term </w:t>
-      </w:r>
-      <w:r>
-        <w:rPr>
-          <w:sz w:val="24"/>
-          <w:szCs w:val="24"/>
-        </w:rPr>
-        <w:t>advantages.</w:t>
-      </w:r>
-      <w:r>
-        <w:rPr>
-          <w:sz w:val="24"/>
-          <w:szCs w:val="24"/>
-        </w:rPr>
-        <w:t xml:space="preserve"> However, if </w:t>
-      </w:r>
-      <w:r>
-        <w:rPr>
-          <w:sz w:val="24"/>
-          <w:szCs w:val="24"/>
-        </w:rPr>
-        <w:t>a company still decides to carry on with its current open office plan</w:t>
-      </w:r>
-      <w:r>
-        <w:rPr>
-          <w:sz w:val="24"/>
-          <w:szCs w:val="24"/>
-        </w:rPr>
-        <w:t xml:space="preserve"> due to financial or time constraint</w:t>
-      </w:r>
-      <w:r>
-        <w:rPr>
-          <w:sz w:val="24"/>
-          <w:szCs w:val="24"/>
-        </w:rPr>
-        <w:t xml:space="preserve">, </w:t>
-      </w:r>
-      <w:r>
-        <w:rPr>
-          <w:sz w:val="24"/>
-          <w:szCs w:val="24"/>
-        </w:rPr>
-        <w:t xml:space="preserve">one can </w:t>
-      </w:r>
-      <w:r>
-        <w:rPr>
-          <w:sz w:val="24"/>
-          <w:szCs w:val="24"/>
-        </w:rPr>
-        <w:t>configure</w:t>
-      </w:r>
-      <w:r>
-        <w:rPr>
-          <w:sz w:val="24"/>
-          <w:szCs w:val="24"/>
-        </w:rPr>
-        <w:t xml:space="preserve"> his/her work habits using a couple strategies. The purpose of </w:t>
-      </w:r>
-      <w:r>
-        <w:rPr>
-          <w:sz w:val="24"/>
-          <w:szCs w:val="24"/>
-        </w:rPr>
-        <w:lastRenderedPageBreak/>
-        <w:t xml:space="preserve">these techniques is </w:t>
-      </w:r>
-      <w:r>
-        <w:rPr>
-          <w:sz w:val="24"/>
-          <w:szCs w:val="24"/>
-        </w:rPr>
-        <w:t>to overcome the negative effect of an open office without losing much of its</w:t>
-      </w:r>
-      <w:r>
-        <w:rPr>
-          <w:sz w:val="24"/>
-          <w:szCs w:val="24"/>
-        </w:rPr>
-        <w:t xml:space="preserve"> upside such as </w:t>
-      </w:r>
-      <w:r>
-        <w:rPr>
-          <w:sz w:val="24"/>
-          <w:szCs w:val="24"/>
-        </w:rPr>
-        <w:t>spontaneity in communication.</w:t>
-      </w:r>
-    </w:p>
-    <w:p>
-      <w:pPr>
-        <w:pStyle w:val="Heading2"/>
-        <w:rPr>
-          <w:sz w:val="32"/>
-          <w:szCs w:val="32"/>
-        </w:rPr>
-      </w:pPr>
-      <w:bookmarkStart w:id="19" w:name="_Toc484278053"/>
-      <w:r>
-        <w:rPr>
-          <w:sz w:val="32"/>
-          <w:szCs w:val="32"/>
-        </w:rPr>
-        <w:t>Overcome common challenges</w:t>
-      </w:r>
-      <w:bookmarkEnd w:id="19"/>
-    </w:p>
-    <w:p>
-      <w:pPr>
-        <w:pStyle w:val="Heading3"/>
-        <w:spacing w:line="480" w:lineRule="auto"/>
-        <w:rPr>
-          <w:i w:val="0"/>
-        </w:rPr>
-      </w:pPr>
-      <w:r>
-        <w:rPr>
-          <w:i w:val="0"/>
-        </w:rPr>
-        <w:t>implement a daily</w:t>
-      </w:r>
-      <w:r>
-        <w:rPr>
-          <w:i w:val="0"/>
-        </w:rPr>
-        <w:t xml:space="preserve"> undistracted</w:t>
-      </w:r>
-      <w:r>
-        <w:rPr>
-          <w:i w:val="0"/>
-        </w:rPr>
-        <w:t xml:space="preserve"> work </w:t>
-      </w:r>
-      <w:r>
-        <w:rPr>
-          <w:i w:val="0"/>
-        </w:rPr>
-        <w:t>hours</w:t>
-      </w:r>
-    </w:p>
-    <w:p>
-      <w:pPr>
-        <w:spacing w:line="480" w:lineRule="auto"/>
-        <w:rPr>
-          <w:sz w:val="24"/>
-          <w:szCs w:val="24"/>
-        </w:rPr>
-      </w:pPr>
-      <w:r>
-        <w:rPr>
-          <w:sz w:val="24"/>
-          <w:szCs w:val="24"/>
-        </w:rPr>
-        <w:t xml:space="preserve">In the </w:t>
-      </w:r>
-      <w:r>
-        <w:rPr>
-          <w:sz w:val="24"/>
-          <w:szCs w:val="24"/>
-        </w:rPr>
-        <w:t>discussion,</w:t>
-      </w:r>
-      <w:r>
-        <w:rPr>
-          <w:sz w:val="24"/>
-          <w:szCs w:val="24"/>
-        </w:rPr>
-        <w:t xml:space="preserve"> the worst side effect of no-walls </w:t>
-      </w:r>
-      <w:r>
-        <w:rPr>
-          <w:sz w:val="24"/>
-          <w:szCs w:val="24"/>
-        </w:rPr>
-        <w:t>cubicles is the uncontrollable noise level.</w:t>
-      </w:r>
-      <w:r>
-        <w:rPr>
-          <w:sz w:val="24"/>
-          <w:szCs w:val="24"/>
-        </w:rPr>
-        <w:t xml:space="preserve"> Another type of distraction can come from instant messaging and emails from coworkers. </w:t>
-      </w:r>
-      <w:r>
-        <w:rPr>
-          <w:sz w:val="24"/>
-          <w:szCs w:val="24"/>
-        </w:rPr>
-        <w:t xml:space="preserve"> </w:t>
-      </w:r>
-      <w:r>
-        <w:rPr>
-          <w:sz w:val="24"/>
-          <w:szCs w:val="24"/>
-        </w:rPr>
-        <w:t xml:space="preserve">Generally, these two issues </w:t>
-      </w:r>
-      <w:r>
-        <w:rPr>
-          <w:sz w:val="24"/>
-          <w:szCs w:val="24"/>
-        </w:rPr>
-        <w:t xml:space="preserve">can be simply resolved by one wearing an earphones or other similar </w:t>
-      </w:r>
-      <w:r>
-        <w:rPr>
-          <w:sz w:val="24"/>
-          <w:szCs w:val="24"/>
-        </w:rPr>
-        <w:t>devices</w:t>
-      </w:r>
-      <w:r>
-        <w:rPr>
-          <w:sz w:val="24"/>
-          <w:szCs w:val="24"/>
-        </w:rPr>
-        <w:t xml:space="preserve"> having an auto-responder email that states your current undistr</w:t>
-      </w:r>
-      <w:r>
-        <w:rPr>
-          <w:sz w:val="24"/>
-          <w:szCs w:val="24"/>
-        </w:rPr>
-        <w:t>acted working hours. This ensure</w:t>
-      </w:r>
-      <w:r>
-        <w:rPr>
-          <w:sz w:val="24"/>
-          <w:szCs w:val="24"/>
-        </w:rPr>
-        <w:t xml:space="preserve"> that your colleagues </w:t>
-      </w:r>
-      <w:r>
-        <w:rPr>
-          <w:sz w:val="24"/>
-          <w:szCs w:val="24"/>
-        </w:rPr>
-        <w:t>acknowledge your work schedule and lower their expectation</w:t>
-      </w:r>
-      <w:r>
-        <w:rPr>
-          <w:sz w:val="24"/>
-          <w:szCs w:val="24"/>
-        </w:rPr>
-        <w:t xml:space="preserve">. </w:t>
-      </w:r>
-      <w:r>
-        <w:rPr>
-          <w:sz w:val="24"/>
-          <w:szCs w:val="24"/>
-        </w:rPr>
-        <w:t xml:space="preserve">Your undistracted block, for example, can be a three-hour block in the morning from eight to eleven </w:t>
-      </w:r>
-      <w:r>
-        <w:rPr>
-          <w:sz w:val="24"/>
-          <w:szCs w:val="24"/>
-        </w:rPr>
-        <w:t>or it could be the firs</w:t>
-      </w:r>
-      <w:r>
-        <w:rPr>
-          <w:sz w:val="24"/>
-          <w:szCs w:val="24"/>
-        </w:rPr>
-        <w:t>t 45 minutes of every hour. The</w:t>
-      </w:r>
-      <w:r>
-        <w:rPr>
-          <w:sz w:val="24"/>
-          <w:szCs w:val="24"/>
-        </w:rPr>
-        <w:t xml:space="preserve"> time template </w:t>
-      </w:r>
-      <w:r>
-        <w:rPr>
-          <w:sz w:val="24"/>
-          <w:szCs w:val="24"/>
-        </w:rPr>
-        <w:t xml:space="preserve">is </w:t>
-      </w:r>
-      <w:r>
-        <w:rPr>
-          <w:sz w:val="24"/>
-          <w:szCs w:val="24"/>
-        </w:rPr>
-        <w:t xml:space="preserve">different for every </w:t>
-      </w:r>
-      <w:r>
-        <w:rPr>
-          <w:sz w:val="24"/>
-          <w:szCs w:val="24"/>
-        </w:rPr>
-        <w:t>role. M</w:t>
-      </w:r>
-      <w:r>
-        <w:rPr>
-          <w:sz w:val="24"/>
-          <w:szCs w:val="24"/>
-        </w:rPr>
-        <w:t>anagement roles tend to have more in meetings</w:t>
-      </w:r>
-      <w:r>
-        <w:rPr>
-          <w:sz w:val="24"/>
-          <w:szCs w:val="24"/>
-        </w:rPr>
-        <w:t xml:space="preserve"> while others do not have any at all such as contractors.</w:t>
-      </w:r>
-      <w:r>
-        <w:rPr>
-          <w:sz w:val="24"/>
-          <w:szCs w:val="24"/>
-        </w:rPr>
-        <w:t xml:space="preserve"> Unless your job isn’t involved producing valuable, energy-intensive tasks, anyone can benefit from this work regime.</w:t>
-      </w:r>
-    </w:p>
-    <w:p>
-      <w:pPr>
-        <w:spacing w:line="480" w:lineRule="auto"/>
-        <w:rPr>
-          <w:sz w:val="24"/>
-          <w:szCs w:val="24"/>
-        </w:rPr>
-      </w:pPr>
-      <w:r>
-        <w:rPr>
-          <w:sz w:val="24"/>
-          <w:szCs w:val="24"/>
-        </w:rPr>
-        <w:t xml:space="preserve">This could be quite difficult to pull off </w:t>
-      </w:r>
-      <w:r>
-        <w:rPr>
-          <w:sz w:val="24"/>
-          <w:szCs w:val="24"/>
-        </w:rPr>
-        <w:t xml:space="preserve">in the beginning especially if you don’t have a proven productive track record. Not everyone </w:t>
-      </w:r>
-      <w:r>
-        <w:rPr>
-          <w:sz w:val="24"/>
-          <w:szCs w:val="24"/>
-        </w:rPr>
-        <w:t xml:space="preserve">buys </w:t>
-      </w:r>
-      <w:r>
-        <w:rPr>
-          <w:sz w:val="24"/>
-          <w:szCs w:val="24"/>
-        </w:rPr>
-        <w:t xml:space="preserve">into the ideas </w:t>
-      </w:r>
-      <w:r>
-        <w:rPr>
-          <w:sz w:val="24"/>
-          <w:szCs w:val="24"/>
-        </w:rPr>
-        <w:t xml:space="preserve">and values of undisrupted work. It takes time </w:t>
-      </w:r>
-      <w:r>
-        <w:rPr>
-          <w:sz w:val="24"/>
-          <w:szCs w:val="24"/>
-        </w:rPr>
-        <w:t xml:space="preserve">for the majority to understand the importance of deep work </w:t>
-      </w:r>
-      <w:r>
-        <w:rPr>
-          <w:sz w:val="24"/>
-          <w:szCs w:val="24"/>
-        </w:rPr>
-        <w:t xml:space="preserve">in order to execute this strategy. However, if </w:t>
-      </w:r>
-      <w:r>
-        <w:rPr>
-          <w:sz w:val="24"/>
-          <w:szCs w:val="24"/>
-        </w:rPr>
-        <w:t xml:space="preserve">one manages to </w:t>
-      </w:r>
-      <w:r>
-        <w:rPr>
-          <w:sz w:val="24"/>
-          <w:szCs w:val="24"/>
-        </w:rPr>
-        <w:t>incorporate</w:t>
-      </w:r>
-      <w:r>
-        <w:rPr>
-          <w:sz w:val="24"/>
-          <w:szCs w:val="24"/>
-        </w:rPr>
-        <w:t xml:space="preserve"> thi</w:t>
-      </w:r>
-      <w:r>
-        <w:rPr>
-          <w:sz w:val="24"/>
-          <w:szCs w:val="24"/>
-        </w:rPr>
-        <w:t>s</w:t>
-      </w:r>
-      <w:r>
-        <w:rPr>
-          <w:sz w:val="24"/>
-          <w:szCs w:val="24"/>
-        </w:rPr>
-        <w:t xml:space="preserve"> tactic into his/her workflow</w:t>
-      </w:r>
-      <w:r>
-        <w:rPr>
-          <w:sz w:val="24"/>
-          <w:szCs w:val="24"/>
-        </w:rPr>
-        <w:t xml:space="preserve">, his productivity can </w:t>
-      </w:r>
-      <w:r>
-        <w:rPr>
-          <w:sz w:val="24"/>
-          <w:szCs w:val="24"/>
-        </w:rPr>
-        <w:t>surpass the majority of knowledge workers nowadays.</w:t>
-      </w:r>
-    </w:p>
-    <w:p>
-      <w:pPr>
-        <w:pStyle w:val="Heading3"/>
-        <w:spacing w:line="480" w:lineRule="auto"/>
-        <w:rPr>
-          <w:i w:val="0"/>
-        </w:rPr>
-      </w:pPr>
-      <w:r>
-        <w:rPr>
-          <w:i w:val="0"/>
-        </w:rPr>
+      </w:pPr>
+      <w:r>
         <w:t>pack all communication in one block of time</w:t>
       </w:r>
     </w:p>
@@ -4420,205 +3324,214 @@
     <w:p>
       <w:pPr>
         <w:pStyle w:val="Heading3"/>
+      </w:pPr>
+      <w:r>
+        <w:t>give way to distraction</w:t>
+      </w:r>
+    </w:p>
+    <w:p>
+      <w:pPr>
         <w:spacing w:line="480" w:lineRule="auto"/>
         <w:rPr>
-          <w:i w:val="0"/>
-        </w:rPr>
-      </w:pPr>
-      <w:r>
-        <w:rPr>
-          <w:i w:val="0"/>
-        </w:rPr>
-        <w:t>give way to distraction</w:t>
-      </w:r>
+          <w:sz w:val="24"/>
+          <w:szCs w:val="24"/>
+        </w:rPr>
+      </w:pPr>
+      <w:r>
+        <w:rPr>
+          <w:sz w:val="24"/>
+          <w:szCs w:val="24"/>
+        </w:rPr>
+        <w:t xml:space="preserve">This last method is to </w:t>
+      </w:r>
+      <w:r>
+        <w:rPr>
+          <w:sz w:val="24"/>
+          <w:szCs w:val="24"/>
+        </w:rPr>
+        <w:t xml:space="preserve">deal with unexpected interruption from boss and colleagues. Before </w:t>
+      </w:r>
+      <w:r>
+        <w:rPr>
+          <w:sz w:val="24"/>
+          <w:szCs w:val="24"/>
+        </w:rPr>
+        <w:t xml:space="preserve">jumping into the task with them, one should be able to identify the urgency of the tasks they assign. If it’s not as urgent, ignore it until the next easy-work block. If it is super important and has to be dealt with in a timely manner, </w:t>
+      </w:r>
+      <w:r>
+        <w:rPr>
+          <w:sz w:val="24"/>
+          <w:szCs w:val="24"/>
+        </w:rPr>
+        <w:t xml:space="preserve">one should </w:t>
+      </w:r>
+      <w:r>
+        <w:rPr>
+          <w:sz w:val="24"/>
+          <w:szCs w:val="24"/>
+        </w:rPr>
+        <w:t xml:space="preserve">stop whatever </w:t>
+      </w:r>
+      <w:r>
+        <w:rPr>
+          <w:sz w:val="24"/>
+          <w:szCs w:val="24"/>
+        </w:rPr>
+        <w:t>he/she is</w:t>
+      </w:r>
+      <w:r>
+        <w:rPr>
+          <w:sz w:val="24"/>
+          <w:szCs w:val="24"/>
+        </w:rPr>
+        <w:t xml:space="preserve"> working on and </w:t>
+      </w:r>
+      <w:r>
+        <w:rPr>
+          <w:sz w:val="24"/>
+          <w:szCs w:val="24"/>
+        </w:rPr>
+        <w:t xml:space="preserve">immediately </w:t>
+      </w:r>
+      <w:r>
+        <w:rPr>
+          <w:sz w:val="24"/>
+          <w:szCs w:val="24"/>
+        </w:rPr>
+        <w:t xml:space="preserve">start this newly-assigned task immediately. However, pretend that this is </w:t>
+      </w:r>
+      <w:r>
+        <w:rPr>
+          <w:sz w:val="24"/>
+          <w:szCs w:val="24"/>
+        </w:rPr>
+        <w:t>a</w:t>
+      </w:r>
+      <w:r>
+        <w:rPr>
+          <w:sz w:val="24"/>
+          <w:szCs w:val="24"/>
+        </w:rPr>
+        <w:t xml:space="preserve"> low-cognitive task</w:t>
+      </w:r>
+      <w:r>
+        <w:rPr>
+          <w:sz w:val="24"/>
+          <w:szCs w:val="24"/>
+        </w:rPr>
+        <w:t xml:space="preserve"> and treat one’s current time block as an easy-half of the cycle.</w:t>
+      </w:r>
+      <w:r>
+        <w:rPr>
+          <w:sz w:val="24"/>
+          <w:szCs w:val="24"/>
+        </w:rPr>
+        <w:t xml:space="preserve"> </w:t>
+      </w:r>
+      <w:r>
+        <w:rPr>
+          <w:sz w:val="24"/>
+          <w:szCs w:val="24"/>
+        </w:rPr>
+        <w:t>The key thing here is to ensure there is a distinction between energy consuming and l</w:t>
+      </w:r>
+      <w:r>
+        <w:rPr>
+          <w:sz w:val="24"/>
+          <w:szCs w:val="24"/>
+        </w:rPr>
+        <w:t xml:space="preserve">ow-level activities. </w:t>
+      </w:r>
+    </w:p>
+    <w:p>
+      <w:pPr>
+        <w:rPr>
+          <w:b/>
+          <w:smallCaps/>
+          <w:spacing w:val="5"/>
+          <w:sz w:val="36"/>
+          <w:szCs w:val="36"/>
+        </w:rPr>
+      </w:pPr>
+      <w:r>
+        <w:rPr>
+          <w:b/>
+        </w:rPr>
+        <w:br w:type="page"/>
+      </w:r>
+    </w:p>
+    <w:p>
+      <w:pPr>
+        <w:pStyle w:val="Heading1"/>
+        <w:rPr>
+          <w:b/>
+        </w:rPr>
+      </w:pPr>
+      <w:bookmarkStart w:id="8" w:name="_Toc484354299"/>
+      <w:r>
+        <w:rPr>
+          <w:b/>
+        </w:rPr>
+        <w:lastRenderedPageBreak/>
+        <w:t>Conclusion</w:t>
+      </w:r>
+      <w:bookmarkEnd w:id="8"/>
     </w:p>
     <w:p>
       <w:pPr>
         <w:spacing w:line="480" w:lineRule="auto"/>
-        <w:rPr>
-          <w:sz w:val="24"/>
-          <w:szCs w:val="24"/>
-        </w:rPr>
-      </w:pPr>
-      <w:r>
-        <w:rPr>
-          <w:sz w:val="24"/>
-          <w:szCs w:val="24"/>
-        </w:rPr>
-        <w:t xml:space="preserve">This last method is to </w:t>
-      </w:r>
-      <w:r>
-        <w:rPr>
-          <w:sz w:val="24"/>
-          <w:szCs w:val="24"/>
-        </w:rPr>
-        <w:t xml:space="preserve">deal with unexpected interruption from boss and colleagues. Before </w:t>
-      </w:r>
-      <w:r>
-        <w:rPr>
-          <w:sz w:val="24"/>
-          <w:szCs w:val="24"/>
-        </w:rPr>
-        <w:t xml:space="preserve">jumping into the task with them, one should be able to identify the urgency of the tasks they assign. If it’s not as urgent, ignore it until the next easy-work block. If it is super important and has to be dealt with in a timely manner, </w:t>
-      </w:r>
-      <w:r>
-        <w:rPr>
-          <w:sz w:val="24"/>
-          <w:szCs w:val="24"/>
-        </w:rPr>
-        <w:t xml:space="preserve">one should </w:t>
-      </w:r>
-      <w:r>
-        <w:rPr>
-          <w:sz w:val="24"/>
-          <w:szCs w:val="24"/>
-        </w:rPr>
-        <w:t xml:space="preserve">stop whatever </w:t>
-      </w:r>
-      <w:r>
-        <w:rPr>
-          <w:sz w:val="24"/>
-          <w:szCs w:val="24"/>
-        </w:rPr>
-        <w:t>he/she is</w:t>
-      </w:r>
-      <w:r>
-        <w:rPr>
-          <w:sz w:val="24"/>
-          <w:szCs w:val="24"/>
-        </w:rPr>
-        <w:t xml:space="preserve"> working on and </w:t>
-      </w:r>
-      <w:r>
-        <w:rPr>
-          <w:sz w:val="24"/>
-          <w:szCs w:val="24"/>
-        </w:rPr>
-        <w:t xml:space="preserve">immediately </w:t>
-      </w:r>
-      <w:r>
-        <w:rPr>
-          <w:sz w:val="24"/>
-          <w:szCs w:val="24"/>
-        </w:rPr>
-        <w:t xml:space="preserve">start this newly-assigned task immediately. However, pretend that this is </w:t>
-      </w:r>
-      <w:r>
-        <w:rPr>
-          <w:sz w:val="24"/>
-          <w:szCs w:val="24"/>
-        </w:rPr>
-        <w:t>a</w:t>
-      </w:r>
-      <w:r>
-        <w:rPr>
-          <w:sz w:val="24"/>
-          <w:szCs w:val="24"/>
-        </w:rPr>
-        <w:t xml:space="preserve"> low-cognitive task</w:t>
-      </w:r>
-      <w:r>
-        <w:rPr>
-          <w:sz w:val="24"/>
-          <w:szCs w:val="24"/>
-        </w:rPr>
-        <w:t xml:space="preserve"> and treat one’s current time block as an easy-half of the cycle.</w:t>
-      </w:r>
-      <w:r>
-        <w:rPr>
-          <w:sz w:val="24"/>
-          <w:szCs w:val="24"/>
-        </w:rPr>
+      </w:pPr>
+      <w:r>
+        <w:rPr>
+          <w:sz w:val="24"/>
+          <w:szCs w:val="24"/>
+        </w:rPr>
+        <w:t>In</w:t>
+      </w:r>
+      <w:r>
+        <w:t xml:space="preserve"> conclusion, des</w:t>
+      </w:r>
+      <w:r>
+        <w:t>pite many advertised benefits of</w:t>
+      </w:r>
+      <w:r>
+        <w:t xml:space="preserve"> open-concept office, it carries many productivity downsides. However, </w:t>
+      </w:r>
+      <w:r>
+        <w:t>there are many tactics that one</w:t>
+      </w:r>
+      <w:r>
+        <w:t xml:space="preserve"> can deploy to fully take advantage of open office concept but still maintain one’s productivity.</w:t>
+      </w:r>
+      <w:r>
         <w:t xml:space="preserve"> </w:t>
       </w:r>
       <w:r>
-        <w:rPr>
-          <w:sz w:val="24"/>
-          <w:szCs w:val="24"/>
-        </w:rPr>
-        <w:t>The key thing here is to ensure there is a distinction between energy consuming and l</w:t>
-      </w:r>
-      <w:r>
-        <w:rPr>
-          <w:sz w:val="24"/>
-          <w:szCs w:val="24"/>
-        </w:rPr>
-        <w:t xml:space="preserve">ow-level activities. </w:t>
+        <w:t xml:space="preserve">Thus, </w:t>
+      </w:r>
+      <w:r>
+        <w:t>as an employee, it is important for one to equip the</w:t>
+      </w:r>
+      <w:r>
+        <w:t xml:space="preserve"> proper</w:t>
+      </w:r>
+      <w:r>
+        <w:t xml:space="preserve"> knowledge and work habits to excel in the workplace regardless of the work environment. </w:t>
+      </w:r>
+    </w:p>
+    <w:p>
+      <w:r>
+        <w:br w:type="page"/>
       </w:r>
     </w:p>
     <w:p>
       <w:pPr>
         <w:pStyle w:val="Heading1"/>
-        <w:spacing w:line="480" w:lineRule="auto"/>
         <w:rPr>
           <w:b/>
         </w:rPr>
       </w:pPr>
-      <w:bookmarkStart w:id="20" w:name="_Toc484278054"/>
-      <w:r>
-        <w:rPr>
-          <w:b/>
-        </w:rPr>
-        <w:t>Conclusion</w:t>
-      </w:r>
-      <w:bookmarkEnd w:id="20"/>
-    </w:p>
-    <w:p>
-      <w:pPr>
-        <w:spacing w:line="480" w:lineRule="auto"/>
-      </w:pPr>
-      <w:r>
-        <w:rPr>
-          <w:sz w:val="24"/>
-          <w:szCs w:val="24"/>
-        </w:rPr>
-        <w:lastRenderedPageBreak/>
-        <w:t>In</w:t>
-      </w:r>
-      <w:r>
-        <w:t xml:space="preserve"> conclusion, des</w:t>
-      </w:r>
-      <w:r>
-        <w:t>pite many advertised benefits of</w:t>
-      </w:r>
-      <w:r>
-        <w:t xml:space="preserve"> open-concept office, it carries many productivity downsides. However, </w:t>
-      </w:r>
-      <w:r>
-        <w:t>there are many tactics that one</w:t>
-      </w:r>
-      <w:r>
-        <w:t xml:space="preserve"> can deploy to fully take advantage of open office concept but still maintain one’s productivity.</w:t>
-      </w:r>
-      <w:r>
-        <w:t xml:space="preserve"> </w:t>
-      </w:r>
-      <w:r>
-        <w:t xml:space="preserve">Thus, </w:t>
-      </w:r>
-      <w:r>
-        <w:t>as an employee, it is important for one to equip the</w:t>
-      </w:r>
-      <w:r>
-        <w:t xml:space="preserve"> proper</w:t>
-      </w:r>
-      <w:r>
-        <w:t xml:space="preserve"> knowledge and work habits to excel in the workplace regardless of the work environment. </w:t>
-      </w:r>
-    </w:p>
-    <w:p>
-      <w:r>
-        <w:br w:type="page"/>
-      </w:r>
-    </w:p>
-    <w:p>
-      <w:pPr>
-        <w:pStyle w:val="Heading1"/>
-        <w:rPr>
-          <w:b/>
-        </w:rPr>
-      </w:pPr>
-      <w:bookmarkStart w:id="21" w:name="_Toc484278055"/>
+      <w:bookmarkStart w:id="9" w:name="_Toc484354300"/>
       <w:r>
         <w:rPr>
           <w:b/>
@@ -4626,124 +3539,55 @@
         <w:lastRenderedPageBreak/>
         <w:t>References</w:t>
       </w:r>
-      <w:bookmarkEnd w:id="21"/>
-    </w:p>
-    <w:p>
-      <w:pPr>
-        <w:spacing w:line="480" w:lineRule="auto"/>
-      </w:pPr>
-      <w:r>
-        <w:t xml:space="preserve">Faustman, M. (2013). </w:t>
-      </w:r>
-      <w:r>
-        <w:rPr>
-          <w:sz w:val="24"/>
-          <w:szCs w:val="24"/>
-        </w:rPr>
-        <w:t>How</w:t>
-      </w:r>
-      <w:r>
-        <w:t xml:space="preserve"> Open Office Designs Went Too Far and Killed Business Productivity</w:t>
-      </w:r>
-      <w:r>
-        <w:t xml:space="preserve"> [Blog post]. Retrieved from </w:t>
-      </w:r>
-      <w:r>
-        <w:t>https://www.upcounsel.com/blog/how-open-office-designs-went-too-far-and-killed-business-productivity</w:t>
-      </w:r>
-    </w:p>
-    <w:p>
-      <w:pPr>
-        <w:spacing w:line="480" w:lineRule="auto"/>
-      </w:pPr>
-      <w:r>
-        <w:t>Beaudoin, L. (2016, September 26). To boost productivity and cognition in the Knowledge Age, prioritize Deep work, avoid the Shallows, and Self-Quantify [Blog post]. Retrieved from http://sharpbrains.com/blog/2016/09/26/to-boost-productivity-and-cognition-in-the-knowledge-age-prioritize-deep-work-avoid-the-shallows-and-self-quantify/</w:t>
-      </w:r>
-    </w:p>
-    <w:p>
-      <w:pPr>
-        <w:spacing w:line="480" w:lineRule="auto"/>
-      </w:pPr>
-      <w:r>
-        <w:t>Konnikova, M. (2014, January 7). The Open-Office Trap [Blog post]. Retrieved from http://www.newyorker.</w:t>
-      </w:r>
-      <w:r>
-        <w:rPr>
-          <w:sz w:val="24"/>
-          <w:szCs w:val="24"/>
-        </w:rPr>
-        <w:t>com</w:t>
-      </w:r>
-      <w:r>
-        <w:t>/business/currency/the-open-office-trap</w:t>
-      </w:r>
-    </w:p>
-    <w:p>
-      <w:pPr>
-        <w:spacing w:line="480" w:lineRule="auto"/>
-      </w:pPr>
-      <w:r>
-        <w:t>Ramsay, D. (2015, June 4). Open Office Plans: The Advantages, Disadvantages, and Research [Blog post]. Retrieved from http://www.adventureassoc.com/open-office-plans-the-advantages-disadvantages-and-</w:t>
-      </w:r>
-      <w:r>
-        <w:rPr>
-          <w:sz w:val="24"/>
-          <w:szCs w:val="24"/>
-        </w:rPr>
-        <w:t>research</w:t>
-      </w:r>
-      <w:r>
-        <w:t>/</w:t>
-      </w:r>
-    </w:p>
-    <w:p>
-      <w:pPr>
-        <w:spacing w:line="480" w:lineRule="auto"/>
-      </w:pPr>
-      <w:r>
-        <w:t xml:space="preserve">Newport, C. (2016). </w:t>
-      </w:r>
-      <w:r>
-        <w:rPr>
-          <w:sz w:val="24"/>
-          <w:szCs w:val="24"/>
-        </w:rPr>
-        <w:t>Deep</w:t>
-      </w:r>
-      <w:r>
-        <w:t xml:space="preserve"> Work: Rules for Focused Success in a Distracted World. New York, NY: Grand Central Publishing</w:t>
-      </w:r>
-    </w:p>
-    <w:p>
-      <w:pPr>
-        <w:spacing w:line="480" w:lineRule="auto"/>
-      </w:pPr>
-      <w:r>
-        <w:t xml:space="preserve">Basu, T. (2016, </w:t>
-      </w:r>
-      <w:r>
-        <w:rPr>
-          <w:sz w:val="24"/>
-          <w:szCs w:val="24"/>
-        </w:rPr>
-        <w:t>January</w:t>
-      </w:r>
-      <w:r>
-        <w:t xml:space="preserve"> 21). </w:t>
-      </w:r>
-      <w:r>
-        <w:t>Something Called ‘Attention Residue’ Is Ruining Your Concentration</w:t>
-      </w:r>
-      <w:r>
-        <w:t xml:space="preserve"> [Blog post]. Retrieved from </w:t>
-      </w:r>
-      <w:r>
-        <w:t>http://nymag.com/scienceofus/2016/01/attention-residue-is-ruining-your-concentration.html</w:t>
-      </w:r>
-    </w:p>
-    <w:p/>
+      <w:bookmarkEnd w:id="9"/>
+    </w:p>
+    <w:p>
+      <w:pPr>
+        <w:pStyle w:val="Bibliography"/>
+        <w:ind w:left="720" w:hanging="720"/>
+        <w:rPr>
+          <w:noProof/>
+          <w:sz w:val="24"/>
+          <w:szCs w:val="24"/>
+        </w:rPr>
+      </w:pPr>
+      <w:r>
+        <w:fldChar w:fldCharType="begin"/>
+      </w:r>
+      <w:r>
+        <w:instrText xml:space="preserve"> BIBLIOGRAPHY  \l 1033 </w:instrText>
+      </w:r>
+      <w:r>
+        <w:fldChar w:fldCharType="separate"/>
+      </w:r>
+      <w:r>
+        <w:rPr>
+          <w:noProof/>
+        </w:rPr>
+        <w:t xml:space="preserve">Fowler, M. (2006, May 01). </w:t>
+      </w:r>
+      <w:r>
+        <w:rPr>
+          <w:i/>
+          <w:iCs/>
+          <w:noProof/>
+        </w:rPr>
+        <w:t>Continuous Integration</w:t>
+      </w:r>
+      <w:r>
+        <w:rPr>
+          <w:noProof/>
+        </w:rPr>
+        <w:t>. Retrieved from https://martinfowler.com: https://martinfowler.com/articles/continuousIntegration.html</w:t>
+      </w:r>
+    </w:p>
+    <w:p>
+      <w:r>
+        <w:fldChar w:fldCharType="end"/>
+      </w:r>
+    </w:p>
     <w:sectPr>
-      <w:footerReference w:type="default" r:id="rId16"/>
+      <w:footerReference w:type="default" r:id="rId12"/>
       <w:pgSz w:w="12240" w:h="15840"/>
       <w:pgMar w:top="1440" w:right="1440" w:bottom="1440" w:left="1440" w:header="720" w:footer="720" w:gutter="0"/>
       <w:cols w:space="720"/>
@@ -5304,6 +4148,7 @@
     <w:lsdException w:name="HTML Sample" w:semiHidden="1" w:unhideWhenUsed="1"/>
     <w:lsdException w:name="HTML Typewriter" w:semiHidden="1" w:unhideWhenUsed="1"/>
     <w:lsdException w:name="HTML Variable" w:semiHidden="1" w:unhideWhenUsed="1"/>
+    <w:lsdException w:name="Normal Table" w:semiHidden="1" w:unhideWhenUsed="1"/>
     <w:lsdException w:name="annotation subject" w:semiHidden="1" w:unhideWhenUsed="1"/>
     <w:lsdException w:name="No List" w:semiHidden="1" w:unhideWhenUsed="1"/>
     <w:lsdException w:name="Outline List 1" w:semiHidden="1" w:unhideWhenUsed="1"/>
@@ -5349,9 +4194,11 @@
     <w:lsdException w:name="Table Subtle 1" w:semiHidden="1" w:unhideWhenUsed="1"/>
     <w:lsdException w:name="Table Subtle 2" w:semiHidden="1" w:unhideWhenUsed="1"/>
     <w:lsdException w:name="Table Web 1" w:semiHidden="1" w:unhideWhenUsed="1"/>
+    <w:lsdException w:name="Table Web 2" w:semiHidden="1" w:unhideWhenUsed="1"/>
     <w:lsdException w:name="Table Web 3" w:semiHidden="1" w:unhideWhenUsed="1"/>
     <w:lsdException w:name="Balloon Text" w:semiHidden="1" w:unhideWhenUsed="1"/>
     <w:lsdException w:name="Table Grid" w:uiPriority="59"/>
+    <w:lsdException w:name="Table Theme" w:semiHidden="1" w:unhideWhenUsed="1"/>
     <w:lsdException w:name="Placeholder Text" w:semiHidden="1"/>
     <w:lsdException w:name="No Spacing" w:uiPriority="1" w:qFormat="1"/>
     <w:lsdException w:name="Light Shading" w:uiPriority="60"/>
@@ -5775,6 +4622,7 @@
   <w:style w:type="character" w:default="1" w:styleId="DefaultParagraphFont">
     <w:name w:val="Default Paragraph Font"/>
     <w:uiPriority w:val="1"/>
+    <w:semiHidden/>
     <w:unhideWhenUsed/>
   </w:style>
   <w:style w:type="table" w:default="1" w:styleId="TableNormal">
@@ -6414,6 +5262,14 @@
     <w:pPr>
       <w:spacing w:after="0"/>
     </w:pPr>
+  </w:style>
+  <w:style w:type="paragraph" w:styleId="Bibliography">
+    <w:name w:val="Bibliography"/>
+    <w:basedOn w:val="Normal"/>
+    <w:next w:val="Normal"/>
+    <w:uiPriority w:val="37"/>
+    <w:unhideWhenUsed/>
+    <w:rsid w:val="00786349"/>
   </w:style>
 </w:styles>
 </file>
@@ -6702,11 +5558,34 @@
 </file>
 
 <file path=customXml/item1.xml><?xml version="1.0" encoding="utf-8"?>
-<b:Sources xmlns:b="http://schemas.openxmlformats.org/officeDocument/2006/bibliography" xmlns="http://schemas.openxmlformats.org/officeDocument/2006/bibliography" SelectedStyle="\APA.XSL" StyleName="APA Fifth Edition"/>
+<b:Sources xmlns:b="http://schemas.openxmlformats.org/officeDocument/2006/bibliography" xmlns="http://schemas.openxmlformats.org/officeDocument/2006/bibliography" SelectedStyle="\APA.XSL" StyleName="APA Fifth Edition">
+  <b:Source>
+    <b:Tag>Fow06</b:Tag>
+    <b:SourceType>InternetSite</b:SourceType>
+    <b:Guid>{D06BF359-DA9E-4000-989D-54150EDC9854}</b:Guid>
+    <b:Title>Continuous Integration</b:Title>
+    <b:Year>2006</b:Year>
+    <b:Author>
+      <b:Author>
+        <b:NameList>
+          <b:Person>
+            <b:Last>Fowler</b:Last>
+            <b:First>Martin</b:First>
+          </b:Person>
+        </b:NameList>
+      </b:Author>
+    </b:Author>
+    <b:InternetSiteTitle>https://martinfowler.com</b:InternetSiteTitle>
+    <b:Month>May</b:Month>
+    <b:Day>01</b:Day>
+    <b:URL>https://martinfowler.com/articles/continuousIntegration.html</b:URL>
+    <b:RefOrder>1</b:RefOrder>
+  </b:Source>
+</b:Sources>
 </file>
 
 <file path=customXml/itemProps1.xml><?xml version="1.0" encoding="utf-8"?>
-<ds:datastoreItem xmlns:ds="http://schemas.openxmlformats.org/officeDocument/2006/customXml" ds:itemID="{0233CA43-D18F-4B77-906C-C5B6D6012D32}">
+<ds:datastoreItem xmlns:ds="http://schemas.openxmlformats.org/officeDocument/2006/customXml" ds:itemID="{78FCEE9E-6963-48DD-B812-F498A71E1DC9}">
   <ds:schemaRefs>
     <ds:schemaRef ds:uri="http://schemas.openxmlformats.org/officeDocument/2006/bibliography"/>
   </ds:schemaRefs>

</xml_diff>